<commit_message>
bugfixes of pharao for version 3.0.0
git-svn-id: svn+ssh://duvel.silicos.be/Volumes/Shared/Repository/pharao/trunk@499 888c751e-4bad-439e-8b9b-f549d2222d79
</commit_message>
<xml_diff>
--- a/doc/manual.docx
+++ b/doc/manual.docx
@@ -49,12 +49,18 @@
         <w:rPr>
           <w:sz w:val="28"/>
         </w:rPr>
-        <w:t>.0.0</w:t>
+        <w:t>.0.</w:t>
       </w:r>
       <w:r>
         <w:rPr>
           <w:sz w:val="28"/>
         </w:rPr>
+        <w:t>1</w:t>
+      </w:r>
+      <w:r>
+        <w:rPr>
+          <w:sz w:val="28"/>
+        </w:rPr>
         <w:t xml:space="preserve"> -</w:t>
       </w:r>
     </w:p>
@@ -74,14 +80,9 @@
       <w:r>
         <w:rPr>
           <w:sz w:val="28"/>
-        </w:rPr>
-        <w:t xml:space="preserve">September </w:t>
-      </w:r>
-      <w:r>
-        <w:rPr>
-          <w:sz w:val="28"/>
-        </w:rPr>
-        <w:t>14</w:t>
+          <w:highlight w:val="yellow"/>
+        </w:rPr>
+        <w:t>xxxx</w:t>
       </w:r>
       <w:r>
         <w:rPr>
@@ -316,7 +317,7 @@
         <w:rPr>
           <w:noProof/>
         </w:rPr>
-        <w:instrText xml:space="preserve"> PAGEREF _Toc145987590 \h </w:instrText>
+        <w:instrText xml:space="preserve"> PAGEREF _Toc146001102 \h </w:instrText>
       </w:r>
       <w:r>
         <w:rPr>
@@ -397,7 +398,7 @@
         <w:rPr>
           <w:noProof/>
         </w:rPr>
-        <w:instrText xml:space="preserve"> PAGEREF _Toc145987591 \h </w:instrText>
+        <w:instrText xml:space="preserve"> PAGEREF _Toc146001103 \h </w:instrText>
       </w:r>
       <w:r>
         <w:rPr>
@@ -476,7 +477,7 @@
         <w:rPr>
           <w:noProof/>
         </w:rPr>
-        <w:instrText xml:space="preserve"> PAGEREF _Toc145987592 \h </w:instrText>
+        <w:instrText xml:space="preserve"> PAGEREF _Toc146001104 \h </w:instrText>
       </w:r>
       <w:r>
         <w:rPr>
@@ -555,7 +556,7 @@
         <w:rPr>
           <w:noProof/>
         </w:rPr>
-        <w:instrText xml:space="preserve"> PAGEREF _Toc145987593 \h </w:instrText>
+        <w:instrText xml:space="preserve"> PAGEREF _Toc146001105 \h </w:instrText>
       </w:r>
       <w:r>
         <w:rPr>
@@ -634,7 +635,7 @@
         <w:rPr>
           <w:noProof/>
         </w:rPr>
-        <w:instrText xml:space="preserve"> PAGEREF _Toc145987594 \h </w:instrText>
+        <w:instrText xml:space="preserve"> PAGEREF _Toc146001106 \h </w:instrText>
       </w:r>
       <w:r>
         <w:rPr>
@@ -713,7 +714,7 @@
         <w:rPr>
           <w:noProof/>
         </w:rPr>
-        <w:instrText xml:space="preserve"> PAGEREF _Toc145987595 \h </w:instrText>
+        <w:instrText xml:space="preserve"> PAGEREF _Toc146001107 \h </w:instrText>
       </w:r>
       <w:r>
         <w:rPr>
@@ -792,7 +793,7 @@
         <w:rPr>
           <w:noProof/>
         </w:rPr>
-        <w:instrText xml:space="preserve"> PAGEREF _Toc145987596 \h </w:instrText>
+        <w:instrText xml:space="preserve"> PAGEREF _Toc146001108 \h </w:instrText>
       </w:r>
       <w:r>
         <w:rPr>
@@ -871,7 +872,7 @@
         <w:rPr>
           <w:noProof/>
         </w:rPr>
-        <w:instrText xml:space="preserve"> PAGEREF _Toc145987597 \h </w:instrText>
+        <w:instrText xml:space="preserve"> PAGEREF _Toc146001109 \h </w:instrText>
       </w:r>
       <w:r>
         <w:rPr>
@@ -950,7 +951,7 @@
         <w:rPr>
           <w:noProof/>
         </w:rPr>
-        <w:instrText xml:space="preserve"> PAGEREF _Toc145987598 \h </w:instrText>
+        <w:instrText xml:space="preserve"> PAGEREF _Toc146001110 \h </w:instrText>
       </w:r>
       <w:r>
         <w:rPr>
@@ -1029,7 +1030,7 @@
         <w:rPr>
           <w:noProof/>
         </w:rPr>
-        <w:instrText xml:space="preserve"> PAGEREF _Toc145987599 \h </w:instrText>
+        <w:instrText xml:space="preserve"> PAGEREF _Toc146001111 \h </w:instrText>
       </w:r>
       <w:r>
         <w:rPr>
@@ -1108,7 +1109,7 @@
         <w:rPr>
           <w:noProof/>
         </w:rPr>
-        <w:instrText xml:space="preserve"> PAGEREF _Toc145987600 \h </w:instrText>
+        <w:instrText xml:space="preserve"> PAGEREF _Toc146001112 \h </w:instrText>
       </w:r>
       <w:r>
         <w:rPr>
@@ -1187,7 +1188,7 @@
         <w:rPr>
           <w:noProof/>
         </w:rPr>
-        <w:instrText xml:space="preserve"> PAGEREF _Toc145987601 \h </w:instrText>
+        <w:instrText xml:space="preserve"> PAGEREF _Toc146001113 \h </w:instrText>
       </w:r>
       <w:r>
         <w:rPr>
@@ -1266,7 +1267,7 @@
         <w:rPr>
           <w:noProof/>
         </w:rPr>
-        <w:instrText xml:space="preserve"> PAGEREF _Toc145987602 \h </w:instrText>
+        <w:instrText xml:space="preserve"> PAGEREF _Toc146001114 \h </w:instrText>
       </w:r>
       <w:r>
         <w:rPr>
@@ -1345,7 +1346,7 @@
         <w:rPr>
           <w:noProof/>
         </w:rPr>
-        <w:instrText xml:space="preserve"> PAGEREF _Toc145987603 \h </w:instrText>
+        <w:instrText xml:space="preserve"> PAGEREF _Toc146001115 \h </w:instrText>
       </w:r>
       <w:r>
         <w:rPr>
@@ -1424,7 +1425,7 @@
         <w:rPr>
           <w:noProof/>
         </w:rPr>
-        <w:instrText xml:space="preserve"> PAGEREF _Toc145987604 \h </w:instrText>
+        <w:instrText xml:space="preserve"> PAGEREF _Toc146001116 \h </w:instrText>
       </w:r>
       <w:r>
         <w:rPr>
@@ -1503,7 +1504,7 @@
         <w:rPr>
           <w:noProof/>
         </w:rPr>
-        <w:instrText xml:space="preserve"> PAGEREF _Toc145987605 \h </w:instrText>
+        <w:instrText xml:space="preserve"> PAGEREF _Toc146001117 \h </w:instrText>
       </w:r>
       <w:r>
         <w:rPr>
@@ -1582,7 +1583,7 @@
         <w:rPr>
           <w:noProof/>
         </w:rPr>
-        <w:instrText xml:space="preserve"> PAGEREF _Toc145987606 \h </w:instrText>
+        <w:instrText xml:space="preserve"> PAGEREF _Toc146001118 \h </w:instrText>
       </w:r>
       <w:r>
         <w:rPr>
@@ -1661,7 +1662,7 @@
         <w:rPr>
           <w:noProof/>
         </w:rPr>
-        <w:instrText xml:space="preserve"> PAGEREF _Toc145987607 \h </w:instrText>
+        <w:instrText xml:space="preserve"> PAGEREF _Toc146001119 \h </w:instrText>
       </w:r>
       <w:r>
         <w:rPr>
@@ -1740,7 +1741,7 @@
         <w:rPr>
           <w:noProof/>
         </w:rPr>
-        <w:instrText xml:space="preserve"> PAGEREF _Toc145987608 \h </w:instrText>
+        <w:instrText xml:space="preserve"> PAGEREF _Toc146001120 \h </w:instrText>
       </w:r>
       <w:r>
         <w:rPr>
@@ -1821,7 +1822,7 @@
         <w:rPr>
           <w:noProof/>
         </w:rPr>
-        <w:instrText xml:space="preserve"> PAGEREF _Toc145987609 \h </w:instrText>
+        <w:instrText xml:space="preserve"> PAGEREF _Toc146001121 \h </w:instrText>
       </w:r>
       <w:r>
         <w:rPr>
@@ -1900,7 +1901,7 @@
         <w:rPr>
           <w:noProof/>
         </w:rPr>
-        <w:instrText xml:space="preserve"> PAGEREF _Toc145987610 \h </w:instrText>
+        <w:instrText xml:space="preserve"> PAGEREF _Toc146001122 \h </w:instrText>
       </w:r>
       <w:r>
         <w:rPr>
@@ -1979,7 +1980,7 @@
         <w:rPr>
           <w:noProof/>
         </w:rPr>
-        <w:instrText xml:space="preserve"> PAGEREF _Toc145987611 \h </w:instrText>
+        <w:instrText xml:space="preserve"> PAGEREF _Toc146001123 \h </w:instrText>
       </w:r>
       <w:r>
         <w:rPr>
@@ -2058,7 +2059,7 @@
         <w:rPr>
           <w:noProof/>
         </w:rPr>
-        <w:instrText xml:space="preserve"> PAGEREF _Toc145987612 \h </w:instrText>
+        <w:instrText xml:space="preserve"> PAGEREF _Toc146001124 \h </w:instrText>
       </w:r>
       <w:r>
         <w:rPr>
@@ -2137,7 +2138,7 @@
         <w:rPr>
           <w:noProof/>
         </w:rPr>
-        <w:instrText xml:space="preserve"> PAGEREF _Toc145987613 \h </w:instrText>
+        <w:instrText xml:space="preserve"> PAGEREF _Toc146001125 \h </w:instrText>
       </w:r>
       <w:r>
         <w:rPr>
@@ -2216,7 +2217,7 @@
         <w:rPr>
           <w:noProof/>
         </w:rPr>
-        <w:instrText xml:space="preserve"> PAGEREF _Toc145987614 \h </w:instrText>
+        <w:instrText xml:space="preserve"> PAGEREF _Toc146001126 \h </w:instrText>
       </w:r>
       <w:r>
         <w:rPr>
@@ -2233,7 +2234,13 @@
         <w:rPr>
           <w:noProof/>
         </w:rPr>
-        <w:t>18</w:t>
+        <w:t>1</w:t>
+      </w:r>
+      <w:r>
+        <w:rPr>
+          <w:noProof/>
+        </w:rPr>
+        <w:t>8</w:t>
       </w:r>
       <w:r>
         <w:rPr>
@@ -2297,7 +2304,7 @@
         <w:rPr>
           <w:noProof/>
         </w:rPr>
-        <w:instrText xml:space="preserve"> PAGEREF _Toc145987615 \h </w:instrText>
+        <w:instrText xml:space="preserve"> PAGEREF _Toc146001127 \h </w:instrText>
       </w:r>
       <w:r>
         <w:rPr>
@@ -2378,7 +2385,7 @@
         <w:rPr>
           <w:noProof/>
         </w:rPr>
-        <w:instrText xml:space="preserve"> PAGEREF _Toc145987616 \h </w:instrText>
+        <w:instrText xml:space="preserve"> PAGEREF _Toc146001128 \h </w:instrText>
       </w:r>
       <w:r>
         <w:rPr>
@@ -2457,7 +2464,7 @@
         <w:rPr>
           <w:noProof/>
         </w:rPr>
-        <w:instrText xml:space="preserve"> PAGEREF _Toc145987617 \h </w:instrText>
+        <w:instrText xml:space="preserve"> PAGEREF _Toc146001129 \h </w:instrText>
       </w:r>
       <w:r>
         <w:rPr>
@@ -2536,7 +2543,7 @@
         <w:rPr>
           <w:noProof/>
         </w:rPr>
-        <w:instrText xml:space="preserve"> PAGEREF _Toc145987618 \h </w:instrText>
+        <w:instrText xml:space="preserve"> PAGEREF _Toc146001130 \h </w:instrText>
       </w:r>
       <w:r>
         <w:rPr>
@@ -2617,7 +2624,7 @@
         <w:rPr>
           <w:noProof/>
         </w:rPr>
-        <w:instrText xml:space="preserve"> PAGEREF _Toc145987619 \h </w:instrText>
+        <w:instrText xml:space="preserve"> PAGEREF _Toc146001131 \h </w:instrText>
       </w:r>
       <w:r>
         <w:rPr>
@@ -2678,6 +2685,85 @@
         <w:rPr>
           <w:noProof/>
         </w:rPr>
+        <w:t>Version 3.0</w:t>
+      </w:r>
+      <w:r>
+        <w:rPr>
+          <w:noProof/>
+        </w:rPr>
+        <w:tab/>
+      </w:r>
+      <w:r>
+        <w:rPr>
+          <w:noProof/>
+        </w:rPr>
+        <w:fldChar w:fldCharType="begin"/>
+      </w:r>
+      <w:r>
+        <w:rPr>
+          <w:noProof/>
+        </w:rPr>
+        <w:instrText xml:space="preserve"> PAGEREF _Toc146001132 \h </w:instrText>
+      </w:r>
+      <w:r>
+        <w:rPr>
+          <w:noProof/>
+        </w:rPr>
+      </w:r>
+      <w:r>
+        <w:rPr>
+          <w:noProof/>
+        </w:rPr>
+        <w:fldChar w:fldCharType="separate"/>
+      </w:r>
+      <w:r>
+        <w:rPr>
+          <w:noProof/>
+        </w:rPr>
+        <w:t>23</w:t>
+      </w:r>
+      <w:r>
+        <w:rPr>
+          <w:noProof/>
+        </w:rPr>
+        <w:fldChar w:fldCharType="end"/>
+      </w:r>
+    </w:p>
+    <w:p>
+      <w:pPr>
+        <w:pStyle w:val="TOC2"/>
+        <w:tabs>
+          <w:tab w:val="left" w:pos="794"/>
+          <w:tab w:val="right" w:leader="dot" w:pos="9055"/>
+        </w:tabs>
+        <w:rPr>
+          <w:rFonts w:eastAsiaTheme="minorEastAsia" w:cstheme="minorBidi"/>
+          <w:smallCaps w:val="0"/>
+          <w:noProof/>
+          <w:sz w:val="24"/>
+          <w:szCs w:val="24"/>
+        </w:rPr>
+      </w:pPr>
+      <w:r>
+        <w:rPr>
+          <w:noProof/>
+        </w:rPr>
+        <w:t>6.2.</w:t>
+      </w:r>
+      <w:r>
+        <w:rPr>
+          <w:rFonts w:eastAsiaTheme="minorEastAsia" w:cstheme="minorBidi"/>
+          <w:smallCaps w:val="0"/>
+          <w:noProof/>
+          <w:sz w:val="24"/>
+          <w:szCs w:val="24"/>
+        </w:rPr>
+        <w:tab/>
+      </w:r>
+      <w:r>
+        <w:rPr>
+          <w:noProof/>
+        </w:rPr>
         <w:t>Version 1.0</w:t>
       </w:r>
       <w:r>
@@ -2696,7 +2782,402 @@
         <w:rPr>
           <w:noProof/>
         </w:rPr>
-        <w:instrText xml:space="preserve"> PAGEREF _Toc145987620 \h </w:instrText>
+        <w:instrText xml:space="preserve"> PAGEREF _Toc146001133 \h </w:instrText>
+      </w:r>
+      <w:r>
+        <w:rPr>
+          <w:noProof/>
+        </w:rPr>
+      </w:r>
+      <w:r>
+        <w:rPr>
+          <w:noProof/>
+        </w:rPr>
+        <w:fldChar w:fldCharType="separate"/>
+      </w:r>
+      <w:r>
+        <w:rPr>
+          <w:noProof/>
+        </w:rPr>
+        <w:t>23</w:t>
+      </w:r>
+      <w:r>
+        <w:rPr>
+          <w:noProof/>
+        </w:rPr>
+        <w:fldChar w:fldCharType="end"/>
+      </w:r>
+    </w:p>
+    <w:p>
+      <w:pPr>
+        <w:pStyle w:val="TOC3"/>
+        <w:tabs>
+          <w:tab w:val="left" w:pos="1160"/>
+          <w:tab w:val="right" w:leader="dot" w:pos="9055"/>
+        </w:tabs>
+        <w:rPr>
+          <w:rFonts w:eastAsiaTheme="minorEastAsia" w:cstheme="minorBidi"/>
+          <w:i w:val="0"/>
+          <w:noProof/>
+          <w:sz w:val="24"/>
+          <w:szCs w:val="24"/>
+        </w:rPr>
+      </w:pPr>
+      <w:r>
+        <w:rPr>
+          <w:noProof/>
+        </w:rPr>
+        <w:t>6.2.1.</w:t>
+      </w:r>
+      <w:r>
+        <w:rPr>
+          <w:rFonts w:eastAsiaTheme="minorEastAsia" w:cstheme="minorBidi"/>
+          <w:i w:val="0"/>
+          <w:noProof/>
+          <w:sz w:val="24"/>
+          <w:szCs w:val="24"/>
+        </w:rPr>
+        <w:tab/>
+      </w:r>
+      <w:r>
+        <w:rPr>
+          <w:noProof/>
+        </w:rPr>
+        <w:t>Version 1.0.2</w:t>
+      </w:r>
+      <w:r>
+        <w:rPr>
+          <w:noProof/>
+        </w:rPr>
+        <w:tab/>
+      </w:r>
+      <w:r>
+        <w:rPr>
+          <w:noProof/>
+        </w:rPr>
+        <w:fldChar w:fldCharType="begin"/>
+      </w:r>
+      <w:r>
+        <w:rPr>
+          <w:noProof/>
+        </w:rPr>
+        <w:instrText xml:space="preserve"> PAGEREF _Toc146001134 \h </w:instrText>
+      </w:r>
+      <w:r>
+        <w:rPr>
+          <w:noProof/>
+        </w:rPr>
+      </w:r>
+      <w:r>
+        <w:rPr>
+          <w:noProof/>
+        </w:rPr>
+        <w:fldChar w:fldCharType="separate"/>
+      </w:r>
+      <w:r>
+        <w:rPr>
+          <w:noProof/>
+        </w:rPr>
+        <w:t>23</w:t>
+      </w:r>
+      <w:r>
+        <w:rPr>
+          <w:noProof/>
+        </w:rPr>
+        <w:fldChar w:fldCharType="end"/>
+      </w:r>
+    </w:p>
+    <w:p>
+      <w:pPr>
+        <w:pStyle w:val="TOC3"/>
+        <w:tabs>
+          <w:tab w:val="left" w:pos="1160"/>
+          <w:tab w:val="right" w:leader="dot" w:pos="9055"/>
+        </w:tabs>
+        <w:rPr>
+          <w:rFonts w:eastAsiaTheme="minorEastAsia" w:cstheme="minorBidi"/>
+          <w:i w:val="0"/>
+          <w:noProof/>
+          <w:sz w:val="24"/>
+          <w:szCs w:val="24"/>
+        </w:rPr>
+      </w:pPr>
+      <w:r>
+        <w:rPr>
+          <w:noProof/>
+        </w:rPr>
+        <w:t>6.2.2.</w:t>
+      </w:r>
+      <w:r>
+        <w:rPr>
+          <w:rFonts w:eastAsiaTheme="minorEastAsia" w:cstheme="minorBidi"/>
+          <w:i w:val="0"/>
+          <w:noProof/>
+          <w:sz w:val="24"/>
+          <w:szCs w:val="24"/>
+        </w:rPr>
+        <w:tab/>
+      </w:r>
+      <w:r>
+        <w:rPr>
+          <w:noProof/>
+        </w:rPr>
+        <w:t>Version 1.0.3</w:t>
+      </w:r>
+      <w:r>
+        <w:rPr>
+          <w:noProof/>
+        </w:rPr>
+        <w:tab/>
+      </w:r>
+      <w:r>
+        <w:rPr>
+          <w:noProof/>
+        </w:rPr>
+        <w:fldChar w:fldCharType="begin"/>
+      </w:r>
+      <w:r>
+        <w:rPr>
+          <w:noProof/>
+        </w:rPr>
+        <w:instrText xml:space="preserve"> PAGEREF _Toc146001135 \h </w:instrText>
+      </w:r>
+      <w:r>
+        <w:rPr>
+          <w:noProof/>
+        </w:rPr>
+      </w:r>
+      <w:r>
+        <w:rPr>
+          <w:noProof/>
+        </w:rPr>
+        <w:fldChar w:fldCharType="separate"/>
+      </w:r>
+      <w:r>
+        <w:rPr>
+          <w:noProof/>
+        </w:rPr>
+        <w:t>23</w:t>
+      </w:r>
+      <w:r>
+        <w:rPr>
+          <w:noProof/>
+        </w:rPr>
+        <w:fldChar w:fldCharType="end"/>
+      </w:r>
+    </w:p>
+    <w:p>
+      <w:pPr>
+        <w:pStyle w:val="TOC3"/>
+        <w:tabs>
+          <w:tab w:val="left" w:pos="1160"/>
+          <w:tab w:val="right" w:leader="dot" w:pos="9055"/>
+        </w:tabs>
+        <w:rPr>
+          <w:rFonts w:eastAsiaTheme="minorEastAsia" w:cstheme="minorBidi"/>
+          <w:i w:val="0"/>
+          <w:noProof/>
+          <w:sz w:val="24"/>
+          <w:szCs w:val="24"/>
+        </w:rPr>
+      </w:pPr>
+      <w:r>
+        <w:rPr>
+          <w:noProof/>
+        </w:rPr>
+        <w:t>6.2.3.</w:t>
+      </w:r>
+      <w:r>
+        <w:rPr>
+          <w:rFonts w:eastAsiaTheme="minorEastAsia" w:cstheme="minorBidi"/>
+          <w:i w:val="0"/>
+          <w:noProof/>
+          <w:sz w:val="24"/>
+          <w:szCs w:val="24"/>
+        </w:rPr>
+        <w:tab/>
+      </w:r>
+      <w:r>
+        <w:rPr>
+          <w:noProof/>
+        </w:rPr>
+        <w:t>Version 1.0.5</w:t>
+      </w:r>
+      <w:r>
+        <w:rPr>
+          <w:noProof/>
+        </w:rPr>
+        <w:tab/>
+      </w:r>
+      <w:r>
+        <w:rPr>
+          <w:noProof/>
+        </w:rPr>
+        <w:fldChar w:fldCharType="begin"/>
+      </w:r>
+      <w:r>
+        <w:rPr>
+          <w:noProof/>
+        </w:rPr>
+        <w:instrText xml:space="preserve"> PAGEREF _Toc146001136 \h </w:instrText>
+      </w:r>
+      <w:r>
+        <w:rPr>
+          <w:noProof/>
+        </w:rPr>
+      </w:r>
+      <w:r>
+        <w:rPr>
+          <w:noProof/>
+        </w:rPr>
+        <w:fldChar w:fldCharType="separate"/>
+      </w:r>
+      <w:r>
+        <w:rPr>
+          <w:noProof/>
+        </w:rPr>
+        <w:t>23</w:t>
+      </w:r>
+      <w:r>
+        <w:rPr>
+          <w:noProof/>
+        </w:rPr>
+        <w:fldChar w:fldCharType="end"/>
+      </w:r>
+    </w:p>
+    <w:p>
+      <w:pPr>
+        <w:pStyle w:val="TOC3"/>
+        <w:tabs>
+          <w:tab w:val="left" w:pos="1160"/>
+          <w:tab w:val="right" w:leader="dot" w:pos="9055"/>
+        </w:tabs>
+        <w:rPr>
+          <w:rFonts w:eastAsiaTheme="minorEastAsia" w:cstheme="minorBidi"/>
+          <w:i w:val="0"/>
+          <w:noProof/>
+          <w:sz w:val="24"/>
+          <w:szCs w:val="24"/>
+        </w:rPr>
+      </w:pPr>
+      <w:r>
+        <w:rPr>
+          <w:noProof/>
+        </w:rPr>
+        <w:t>6.2.4.</w:t>
+      </w:r>
+      <w:r>
+        <w:rPr>
+          <w:rFonts w:eastAsiaTheme="minorEastAsia" w:cstheme="minorBidi"/>
+          <w:i w:val="0"/>
+          <w:noProof/>
+          <w:sz w:val="24"/>
+          <w:szCs w:val="24"/>
+        </w:rPr>
+        <w:tab/>
+      </w:r>
+      <w:r>
+        <w:rPr>
+          <w:noProof/>
+        </w:rPr>
+        <w:t>Version 1.0.7</w:t>
+      </w:r>
+      <w:r>
+        <w:rPr>
+          <w:noProof/>
+        </w:rPr>
+        <w:tab/>
+      </w:r>
+      <w:r>
+        <w:rPr>
+          <w:noProof/>
+        </w:rPr>
+        <w:fldChar w:fldCharType="begin"/>
+      </w:r>
+      <w:r>
+        <w:rPr>
+          <w:noProof/>
+        </w:rPr>
+        <w:instrText xml:space="preserve"> PAGEREF _Toc146001137 \h </w:instrText>
+      </w:r>
+      <w:r>
+        <w:rPr>
+          <w:noProof/>
+        </w:rPr>
+      </w:r>
+      <w:r>
+        <w:rPr>
+          <w:noProof/>
+        </w:rPr>
+        <w:fldChar w:fldCharType="separate"/>
+      </w:r>
+      <w:r>
+        <w:rPr>
+          <w:noProof/>
+        </w:rPr>
+        <w:t>23</w:t>
+      </w:r>
+      <w:r>
+        <w:rPr>
+          <w:noProof/>
+        </w:rPr>
+        <w:fldChar w:fldCharType="end"/>
+      </w:r>
+    </w:p>
+    <w:p>
+      <w:pPr>
+        <w:pStyle w:val="TOC3"/>
+        <w:tabs>
+          <w:tab w:val="left" w:pos="1160"/>
+          <w:tab w:val="right" w:leader="dot" w:pos="9055"/>
+        </w:tabs>
+        <w:rPr>
+          <w:rFonts w:eastAsiaTheme="minorEastAsia" w:cstheme="minorBidi"/>
+          <w:i w:val="0"/>
+          <w:noProof/>
+          <w:sz w:val="24"/>
+          <w:szCs w:val="24"/>
+        </w:rPr>
+      </w:pPr>
+      <w:r>
+        <w:rPr>
+          <w:noProof/>
+        </w:rPr>
+        <w:t>6.2.5.</w:t>
+      </w:r>
+      <w:r>
+        <w:rPr>
+          <w:rFonts w:eastAsiaTheme="minorEastAsia" w:cstheme="minorBidi"/>
+          <w:i w:val="0"/>
+          <w:noProof/>
+          <w:sz w:val="24"/>
+          <w:szCs w:val="24"/>
+        </w:rPr>
+        <w:tab/>
+      </w:r>
+      <w:r>
+        <w:rPr>
+          <w:noProof/>
+        </w:rPr>
+        <w:t>Version 1.0.8</w:t>
+      </w:r>
+      <w:r>
+        <w:rPr>
+          <w:noProof/>
+        </w:rPr>
+        <w:tab/>
+      </w:r>
+      <w:r>
+        <w:rPr>
+          <w:noProof/>
+        </w:rPr>
+        <w:fldChar w:fldCharType="begin"/>
+      </w:r>
+      <w:r>
+        <w:rPr>
+          <w:noProof/>
+        </w:rPr>
+        <w:instrText xml:space="preserve"> PAGEREF _Toc146001138 \h </w:instrText>
       </w:r>
       <w:r>
         <w:rPr>
@@ -2763,7 +3244,7 @@
       </w:pPr>
       <w:bookmarkStart w:id="1" w:name="_Toc1031613"/>
       <w:bookmarkStart w:id="2" w:name="_Toc77140084"/>
-      <w:bookmarkStart w:id="3" w:name="_Toc145987590"/>
+      <w:bookmarkStart w:id="3" w:name="_Toc146001102"/>
       <w:r>
         <w:t>Introductio</w:t>
       </w:r>
@@ -3195,7 +3676,7 @@
       </w:pPr>
       <w:bookmarkStart w:id="4" w:name="_Ref35922985"/>
       <w:bookmarkStart w:id="5" w:name="_Toc77140085"/>
-      <w:bookmarkStart w:id="6" w:name="_Toc145987591"/>
+      <w:bookmarkStart w:id="6" w:name="_Toc146001103"/>
       <w:r>
         <w:t>Implementation details</w:t>
       </w:r>
@@ -3208,7 +3689,7 @@
         <w:pStyle w:val="Heading2"/>
       </w:pPr>
       <w:bookmarkStart w:id="7" w:name="_Toc77140086"/>
-      <w:bookmarkStart w:id="8" w:name="_Toc145987592"/>
+      <w:bookmarkStart w:id="8" w:name="_Toc146001104"/>
       <w:r>
         <w:t>Pharmacophores</w:t>
       </w:r>
@@ -3220,7 +3701,7 @@
         <w:pStyle w:val="Heading3"/>
       </w:pPr>
       <w:bookmarkStart w:id="9" w:name="_Toc77140087"/>
-      <w:bookmarkStart w:id="10" w:name="_Toc145987593"/>
+      <w:bookmarkStart w:id="10" w:name="_Toc146001105"/>
       <w:r>
         <w:t>Concept</w:t>
       </w:r>
@@ -4787,7 +5268,7 @@
       <w:bookmarkStart w:id="13" w:name="_Ref36273616"/>
       <w:bookmarkStart w:id="14" w:name="_Ref36275405"/>
       <w:bookmarkStart w:id="15" w:name="_Toc77140088"/>
-      <w:bookmarkStart w:id="16" w:name="_Toc145987594"/>
+      <w:bookmarkStart w:id="16" w:name="_Toc146001106"/>
       <w:r>
         <w:t>Format</w:t>
       </w:r>
@@ -5466,7 +5947,7 @@
       <w:bookmarkStart w:id="17" w:name="_Ref35922253"/>
       <w:bookmarkStart w:id="18" w:name="_Ref36273743"/>
       <w:bookmarkStart w:id="19" w:name="_Toc77140089"/>
-      <w:bookmarkStart w:id="20" w:name="_Toc145987595"/>
+      <w:bookmarkStart w:id="20" w:name="_Toc146001107"/>
       <w:r>
         <w:t>Generating pharmacophore</w:t>
       </w:r>
@@ -5484,7 +5965,7 @@
       </w:pPr>
       <w:bookmarkStart w:id="21" w:name="_Ref36277247"/>
       <w:bookmarkStart w:id="22" w:name="_Toc77140090"/>
-      <w:bookmarkStart w:id="23" w:name="_Toc145987596"/>
+      <w:bookmarkStart w:id="23" w:name="_Toc146001108"/>
       <w:r>
         <w:t xml:space="preserve">Aromatic </w:t>
       </w:r>
@@ -5754,7 +6235,7 @@
       </w:pPr>
       <w:bookmarkStart w:id="27" w:name="_Ref36277284"/>
       <w:bookmarkStart w:id="28" w:name="_Toc77140091"/>
-      <w:bookmarkStart w:id="29" w:name="_Toc145987597"/>
+      <w:bookmarkStart w:id="29" w:name="_Toc146001109"/>
       <w:r>
         <w:t xml:space="preserve">Hydrogen </w:t>
       </w:r>
@@ -6064,7 +6545,7 @@
       <w:bookmarkStart w:id="31" w:name="_Ref36197346"/>
       <w:bookmarkStart w:id="32" w:name="_Ref36277336"/>
       <w:bookmarkStart w:id="33" w:name="_Toc77140092"/>
-      <w:bookmarkStart w:id="34" w:name="_Toc145987598"/>
+      <w:bookmarkStart w:id="34" w:name="_Toc146001110"/>
       <w:r>
         <w:t xml:space="preserve">Hydrogen </w:t>
       </w:r>
@@ -6674,7 +7155,7 @@
       </w:pPr>
       <w:bookmarkStart w:id="37" w:name="_Ref36277351"/>
       <w:bookmarkStart w:id="38" w:name="_Toc77140093"/>
-      <w:bookmarkStart w:id="39" w:name="_Toc145987599"/>
+      <w:bookmarkStart w:id="39" w:name="_Toc146001111"/>
       <w:r>
         <w:t xml:space="preserve">Lipophilic </w:t>
       </w:r>
@@ -8506,7 +8987,7 @@
       </w:pPr>
       <w:bookmarkStart w:id="43" w:name="_Ref56654082"/>
       <w:bookmarkStart w:id="44" w:name="_Toc77140094"/>
-      <w:bookmarkStart w:id="45" w:name="_Toc145987600"/>
+      <w:bookmarkStart w:id="45" w:name="_Toc146001112"/>
       <w:r>
         <w:t xml:space="preserve">Charge </w:t>
       </w:r>
@@ -8587,13 +9068,13 @@
       <w:pPr>
         <w:pStyle w:val="Heading3"/>
       </w:pPr>
-      <w:bookmarkStart w:id="47" w:name="_Toc77140095"/>
-      <w:bookmarkStart w:id="48" w:name="_Ref145673489"/>
-      <w:bookmarkStart w:id="49" w:name="_Toc145987601"/>
+      <w:bookmarkStart w:id="47" w:name="_Toc146001113"/>
+      <w:bookmarkStart w:id="48" w:name="_Toc77140095"/>
+      <w:bookmarkStart w:id="49" w:name="_Ref145673489"/>
       <w:r>
         <w:t>Hybrid lipophilic centers</w:t>
       </w:r>
-      <w:bookmarkEnd w:id="49"/>
+      <w:bookmarkEnd w:id="47"/>
     </w:p>
     <w:p>
       <w:r>
@@ -8819,7 +9300,7 @@
       <w:pPr>
         <w:pStyle w:val="Heading3"/>
       </w:pPr>
-      <w:bookmarkStart w:id="50" w:name="_Toc145987602"/>
+      <w:bookmarkStart w:id="50" w:name="_Toc146001114"/>
       <w:r>
         <w:t>Hybrid hydrogen donors and acceptor centers</w:t>
       </w:r>
@@ -8903,13 +9384,13 @@
       <w:pPr>
         <w:pStyle w:val="Heading2"/>
       </w:pPr>
-      <w:bookmarkStart w:id="51" w:name="_Toc145987603"/>
+      <w:bookmarkStart w:id="51" w:name="_Toc146001115"/>
       <w:r>
         <w:t>Merging pharmacophore points</w:t>
       </w:r>
       <w:bookmarkEnd w:id="46"/>
-      <w:bookmarkEnd w:id="47"/>
       <w:bookmarkEnd w:id="48"/>
+      <w:bookmarkEnd w:id="49"/>
       <w:bookmarkEnd w:id="51"/>
     </w:p>
     <w:p>
@@ -9141,7 +9622,7 @@
       <w:bookmarkStart w:id="53" w:name="_Ref34729630"/>
       <w:bookmarkStart w:id="54" w:name="_Ref35922276"/>
       <w:bookmarkStart w:id="55" w:name="_Toc77140096"/>
-      <w:bookmarkStart w:id="56" w:name="_Toc145987604"/>
+      <w:bookmarkStart w:id="56" w:name="_Toc146001116"/>
       <w:r>
         <w:t>Aligning pharmacophores</w:t>
       </w:r>
@@ -9155,7 +9636,7 @@
         <w:pStyle w:val="Heading3"/>
       </w:pPr>
       <w:bookmarkStart w:id="57" w:name="_Toc77140097"/>
-      <w:bookmarkStart w:id="58" w:name="_Toc145987605"/>
+      <w:bookmarkStart w:id="58" w:name="_Toc146001117"/>
       <w:r>
         <w:t xml:space="preserve">Problem </w:t>
       </w:r>
@@ -9274,7 +9755,7 @@
       </w:pPr>
       <w:bookmarkStart w:id="59" w:name="_Ref36277819"/>
       <w:bookmarkStart w:id="60" w:name="_Toc77140098"/>
-      <w:bookmarkStart w:id="61" w:name="_Toc145987606"/>
+      <w:bookmarkStart w:id="61" w:name="_Toc146001118"/>
       <w:r>
         <w:t>Feature mapping</w:t>
       </w:r>
@@ -9529,7 +10010,7 @@
         <w:pStyle w:val="Heading3"/>
       </w:pPr>
       <w:bookmarkStart w:id="64" w:name="_Toc77140099"/>
-      <w:bookmarkStart w:id="65" w:name="_Toc145987607"/>
+      <w:bookmarkStart w:id="65" w:name="_Toc146001119"/>
       <w:r>
         <w:t>Alignment phase</w:t>
       </w:r>
@@ -9562,7 +10043,10 @@
         <w:fldChar w:fldCharType="separate"/>
       </w:r>
       <w:r>
-        <w:t>6</w:t>
+        <w:rPr>
+          <w:b/>
+        </w:rPr>
+        <w:t>Error! Reference source not found.</w:t>
       </w:r>
       <w:r>
         <w:fldChar w:fldCharType="end"/>
@@ -9588,7 +10072,7 @@
       </w:pPr>
       <w:bookmarkStart w:id="66" w:name="_Ref54765704"/>
       <w:bookmarkStart w:id="67" w:name="_Toc77140100"/>
-      <w:bookmarkStart w:id="68" w:name="_Toc145987608"/>
+      <w:bookmarkStart w:id="68" w:name="_Toc146001120"/>
       <w:r>
         <w:t xml:space="preserve">Alignment </w:t>
       </w:r>
@@ -9829,7 +10313,7 @@
       </w:pPr>
       <w:bookmarkStart w:id="69" w:name="_Ref35923081"/>
       <w:bookmarkStart w:id="70" w:name="_Toc77140101"/>
-      <w:bookmarkStart w:id="71" w:name="_Toc145987609"/>
+      <w:bookmarkStart w:id="71" w:name="_Toc146001121"/>
       <w:r>
         <w:t>Pharao usage</w:t>
       </w:r>
@@ -9842,7 +10326,7 @@
         <w:pStyle w:val="Heading2"/>
       </w:pPr>
       <w:bookmarkStart w:id="72" w:name="_Toc77140102"/>
-      <w:bookmarkStart w:id="73" w:name="_Toc145987610"/>
+      <w:bookmarkStart w:id="73" w:name="_Toc146001122"/>
       <w:r>
         <w:t>General</w:t>
       </w:r>
@@ -10041,7 +10525,7 @@
         <w:pStyle w:val="Heading2"/>
       </w:pPr>
       <w:bookmarkStart w:id="74" w:name="_Toc77140103"/>
-      <w:bookmarkStart w:id="75" w:name="_Toc145987611"/>
+      <w:bookmarkStart w:id="75" w:name="_Toc146001123"/>
       <w:r>
         <w:t>Input</w:t>
       </w:r>
@@ -10607,7 +11091,7 @@
         <w:pStyle w:val="Heading2"/>
       </w:pPr>
       <w:bookmarkStart w:id="76" w:name="_Toc77140104"/>
-      <w:bookmarkStart w:id="77" w:name="_Toc145987612"/>
+      <w:bookmarkStart w:id="77" w:name="_Toc146001124"/>
       <w:r>
         <w:t>Output</w:t>
       </w:r>
@@ -11254,7 +11738,7 @@
         <w:pStyle w:val="Heading2"/>
       </w:pPr>
       <w:bookmarkStart w:id="78" w:name="_Toc77140105"/>
-      <w:bookmarkStart w:id="79" w:name="_Toc145987613"/>
+      <w:bookmarkStart w:id="79" w:name="_Toc146001125"/>
       <w:r>
         <w:t>Options</w:t>
       </w:r>
@@ -11657,7 +12141,7 @@
       </w:r>
       <w:fldSimple w:instr=" REF _Ref145673489 \n ">
         <w:r>
-          <w:t>2.3</w:t>
+          <w:t>2.2.6</w:t>
         </w:r>
       </w:fldSimple>
       <w:r>
@@ -11821,27 +12305,21 @@
           <w:rFonts w:ascii="Courier New" w:hAnsi="Courier New"/>
           <w:b/>
         </w:rPr>
-        <w:t>[OPTIONAL] --noAlign</w:t>
-      </w:r>
-    </w:p>
-    <w:p>
-      <w:r>
-        <w:t>Flag to indicate that n</w:t>
-      </w:r>
-      <w:r>
-        <w:t xml:space="preserve">o alignment should be performed and </w:t>
-      </w:r>
-      <w:r>
-        <w:t xml:space="preserve">that </w:t>
-      </w:r>
-      <w:r>
-        <w:t xml:space="preserve">only pharmacophores will </w:t>
-      </w:r>
-      <w:r>
-        <w:t xml:space="preserve">have to </w:t>
-      </w:r>
-      <w:r>
-        <w:t>be computed.</w:t>
+        <w:t>[OPTIONAL] --scoreOnly</w:t>
+      </w:r>
+    </w:p>
+    <w:p>
+      <w:r>
+        <w:t>Flag to indicate that</w:t>
+      </w:r>
+      <w:r>
+        <w:t xml:space="preserve"> the poses will be used as provided in the input file. No translational or rotational optimization will be performed. The best score reported is the one from the feasible mapping with the highest vo</w:t>
+      </w:r>
+      <w:r>
+        <w:t>l</w:t>
+      </w:r>
+      <w:r>
+        <w:t>ume overlap.</w:t>
       </w:r>
     </w:p>
     <w:p>
@@ -11858,37 +12336,6 @@
           <w:rFonts w:ascii="Courier New" w:hAnsi="Courier New"/>
           <w:b/>
         </w:rPr>
-        <w:t>[OPTIONAL] --scoreOnly</w:t>
-      </w:r>
-    </w:p>
-    <w:p>
-      <w:r>
-        <w:t>Flag to indicate that</w:t>
-      </w:r>
-      <w:r>
-        <w:t xml:space="preserve"> the poses will be used as provided in the input file. No translational or rotational optimization will be performed. The best score reported is the one from the feasible mapping with the highest vo</w:t>
-      </w:r>
-      <w:r>
-        <w:t>l</w:t>
-      </w:r>
-      <w:r>
-        <w:t>ume overlap.</w:t>
-      </w:r>
-    </w:p>
-    <w:p>
-      <w:pPr>
-        <w:keepNext/>
-        <w:spacing w:before="360"/>
-        <w:rPr>
-          <w:rFonts w:ascii="Courier New" w:hAnsi="Courier New"/>
-          <w:b/>
-        </w:rPr>
-      </w:pPr>
-      <w:r>
-        <w:rPr>
-          <w:rFonts w:ascii="Courier New" w:hAnsi="Courier New"/>
-          <w:b/>
-        </w:rPr>
         <w:t>[OPTIONAL] --withExclusion</w:t>
       </w:r>
     </w:p>
@@ -11921,7 +12368,7 @@
       </w:pPr>
       <w:bookmarkStart w:id="80" w:name="_Ref36277214"/>
       <w:bookmarkStart w:id="81" w:name="_Toc77140106"/>
-      <w:bookmarkStart w:id="82" w:name="_Toc145987614"/>
+      <w:bookmarkStart w:id="82" w:name="_Toc146001126"/>
       <w:r>
         <w:t>Examples</w:t>
       </w:r>
@@ -12280,7 +12727,7 @@
       </w:pPr>
       <w:bookmarkStart w:id="83" w:name="_Ref35923090"/>
       <w:bookmarkStart w:id="84" w:name="_Toc77140107"/>
-      <w:bookmarkStart w:id="85" w:name="_Toc145987615"/>
+      <w:bookmarkStart w:id="85" w:name="_Toc146001127"/>
       <w:r>
         <w:t>Command-line summary</w:t>
       </w:r>
@@ -12300,7 +12747,7 @@
           <w:rPr>
             <w:noProof/>
           </w:rPr>
-          <w:t>5</w:t>
+          <w:t>3</w:t>
         </w:r>
       </w:fldSimple>
       <w:r>
@@ -13663,90 +14110,6 @@
         </w:trPr>
         <w:tc>
           <w:tcPr>
-            <w:tcW w:w="2566" w:type="dxa"/>
-          </w:tcPr>
-          <w:p>
-            <w:pPr>
-              <w:spacing w:before="60"/>
-              <w:ind w:left="0"/>
-              <w:jc w:val="left"/>
-              <w:rPr>
-                <w:rFonts w:ascii="Courier" w:hAnsi="Courier"/>
-                <w:sz w:val="16"/>
-              </w:rPr>
-            </w:pPr>
-            <w:r>
-              <w:rPr>
-                <w:rFonts w:ascii="Courier" w:hAnsi="Courier"/>
-                <w:sz w:val="16"/>
-              </w:rPr>
-              <w:t>[O] --comb</w:t>
-            </w:r>
-            <w:r>
-              <w:rPr>
-                <w:rFonts w:ascii="Courier" w:hAnsi="Courier"/>
-                <w:sz w:val="16"/>
-              </w:rPr>
-              <w:t>ine</w:t>
-            </w:r>
-            <w:r>
-              <w:rPr>
-                <w:rFonts w:ascii="Courier" w:hAnsi="Courier"/>
-                <w:sz w:val="16"/>
-              </w:rPr>
-              <w:t>Conf</w:t>
-            </w:r>
-          </w:p>
-        </w:tc>
-        <w:tc>
-          <w:tcPr>
-            <w:tcW w:w="1959" w:type="dxa"/>
-          </w:tcPr>
-          <w:p>
-            <w:pPr>
-              <w:spacing w:before="60"/>
-              <w:ind w:left="0"/>
-              <w:jc w:val="left"/>
-              <w:rPr>
-                <w:sz w:val="16"/>
-              </w:rPr>
-            </w:pPr>
-            <w:r>
-              <w:rPr>
-                <w:sz w:val="16"/>
-              </w:rPr>
-              <w:t>N/A</w:t>
-            </w:r>
-          </w:p>
-        </w:tc>
-        <w:tc>
-          <w:tcPr>
-            <w:tcW w:w="4648" w:type="dxa"/>
-          </w:tcPr>
-          <w:p>
-            <w:pPr>
-              <w:spacing w:before="60"/>
-              <w:ind w:left="0"/>
-              <w:jc w:val="left"/>
-              <w:rPr>
-                <w:sz w:val="16"/>
-              </w:rPr>
-            </w:pPr>
-            <w:r>
-              <w:rPr>
-                <w:sz w:val="16"/>
-              </w:rPr>
-              <w:t>Combine single conformations and treat them like a multi-conformational molecule.</w:t>
-            </w:r>
-          </w:p>
-        </w:tc>
-      </w:tr>
-      <w:tr>
-        <w:trPr>
-          <w:cantSplit/>
-        </w:trPr>
-        <w:tc>
-          <w:tcPr>
             <w:tcW w:w="9173" w:type="dxa"/>
             <w:gridSpan w:val="3"/>
             <w:shd w:val="clear" w:color="auto" w:fill="E0E0E0"/>
@@ -14151,7 +14514,7 @@
                 <w:rFonts w:ascii="Courier" w:hAnsi="Courier"/>
                 <w:sz w:val="16"/>
               </w:rPr>
-              <w:t>[O] --noAlign</w:t>
+              <w:t>[o] --scoreOnly</w:t>
             </w:r>
           </w:p>
         </w:tc>
@@ -14193,19 +14556,19 @@
               <w:rPr>
                 <w:sz w:val="16"/>
               </w:rPr>
-              <w:t xml:space="preserve">Flag to indicate that no </w:t>
-            </w:r>
-            <w:r>
-              <w:rPr>
-                <w:sz w:val="16"/>
-              </w:rPr>
-              <w:t xml:space="preserve">volume overlap or </w:t>
-            </w:r>
-            <w:r>
-              <w:rPr>
-                <w:sz w:val="16"/>
-              </w:rPr>
-              <w:t>alignment should be computed.</w:t>
+              <w:t>Flag to indicate that the volume overlap should be computed from the given poses and that no transl</w:t>
+            </w:r>
+            <w:r>
+              <w:rPr>
+                <w:sz w:val="16"/>
+              </w:rPr>
+              <w:t>a</w:t>
+            </w:r>
+            <w:r>
+              <w:rPr>
+                <w:sz w:val="16"/>
+              </w:rPr>
+              <w:t>tional or rotational optimization should be done.</w:t>
             </w:r>
           </w:p>
         </w:tc>
@@ -14233,7 +14596,7 @@
                 <w:rFonts w:ascii="Courier" w:hAnsi="Courier"/>
                 <w:sz w:val="16"/>
               </w:rPr>
-              <w:t>[o] --scoreOnly</w:t>
+              <w:t>[O] --withExclusion</w:t>
             </w:r>
           </w:p>
         </w:tc>
@@ -14275,88 +14638,6 @@
               <w:rPr>
                 <w:sz w:val="16"/>
               </w:rPr>
-              <w:t>Flag to indicate that the volume overlap should be computed from the given poses and that no transl</w:t>
-            </w:r>
-            <w:r>
-              <w:rPr>
-                <w:sz w:val="16"/>
-              </w:rPr>
-              <w:t>a</w:t>
-            </w:r>
-            <w:r>
-              <w:rPr>
-                <w:sz w:val="16"/>
-              </w:rPr>
-              <w:t>tional or rotational optimization should be done.</w:t>
-            </w:r>
-          </w:p>
-        </w:tc>
-      </w:tr>
-      <w:tr>
-        <w:trPr>
-          <w:cantSplit/>
-        </w:trPr>
-        <w:tc>
-          <w:tcPr>
-            <w:tcW w:w="2566" w:type="dxa"/>
-          </w:tcPr>
-          <w:p>
-            <w:pPr>
-              <w:spacing w:before="60"/>
-              <w:ind w:left="0"/>
-              <w:jc w:val="left"/>
-              <w:rPr>
-                <w:rFonts w:ascii="Courier" w:hAnsi="Courier"/>
-                <w:sz w:val="16"/>
-              </w:rPr>
-            </w:pPr>
-            <w:r>
-              <w:rPr>
-                <w:rFonts w:ascii="Courier" w:hAnsi="Courier"/>
-                <w:sz w:val="16"/>
-              </w:rPr>
-              <w:t>[O] --withExclusion</w:t>
-            </w:r>
-          </w:p>
-        </w:tc>
-        <w:tc>
-          <w:tcPr>
-            <w:tcW w:w="1959" w:type="dxa"/>
-          </w:tcPr>
-          <w:p>
-            <w:pPr>
-              <w:spacing w:before="60"/>
-              <w:ind w:left="0"/>
-              <w:jc w:val="left"/>
-              <w:rPr>
-                <w:sz w:val="16"/>
-              </w:rPr>
-            </w:pPr>
-            <w:r>
-              <w:rPr>
-                <w:sz w:val="16"/>
-              </w:rPr>
-              <w:t>N/A</w:t>
-            </w:r>
-          </w:p>
-        </w:tc>
-        <w:tc>
-          <w:tcPr>
-            <w:tcW w:w="4648" w:type="dxa"/>
-          </w:tcPr>
-          <w:p>
-            <w:pPr>
-              <w:spacing w:before="60"/>
-              <w:ind w:left="0"/>
-              <w:jc w:val="left"/>
-              <w:rPr>
-                <w:sz w:val="16"/>
-              </w:rPr>
-            </w:pPr>
-            <w:r>
-              <w:rPr>
-                <w:sz w:val="16"/>
-              </w:rPr>
               <w:t>Flag to add exclusion spheres into the optimization process instead of processing them afterwards.</w:t>
             </w:r>
           </w:p>
@@ -14369,7 +14650,7 @@
         <w:pStyle w:val="Heading1"/>
       </w:pPr>
       <w:bookmarkStart w:id="86" w:name="_Toc77140108"/>
-      <w:bookmarkStart w:id="87" w:name="_Toc145987616"/>
+      <w:bookmarkStart w:id="87" w:name="_Toc146001128"/>
       <w:r>
         <w:t>PyMOL i</w:t>
       </w:r>
@@ -14527,7 +14808,7 @@
         <w:pStyle w:val="Heading2"/>
       </w:pPr>
       <w:bookmarkStart w:id="88" w:name="_Toc77140109"/>
-      <w:bookmarkStart w:id="89" w:name="_Toc145987617"/>
+      <w:bookmarkStart w:id="89" w:name="_Toc146001129"/>
       <w:r>
         <w:t>Installation</w:t>
       </w:r>
@@ -14661,7 +14942,7 @@
         <w:pStyle w:val="Heading2"/>
       </w:pPr>
       <w:bookmarkStart w:id="90" w:name="_Toc77140110"/>
-      <w:bookmarkStart w:id="91" w:name="_Toc145987618"/>
+      <w:bookmarkStart w:id="91" w:name="_Toc146001130"/>
       <w:r>
         <w:t>Usage</w:t>
       </w:r>
@@ -15029,7 +15310,7 @@
         <w:pStyle w:val="Heading1"/>
       </w:pPr>
       <w:bookmarkStart w:id="92" w:name="_Toc77140115"/>
-      <w:bookmarkStart w:id="93" w:name="_Toc145987619"/>
+      <w:bookmarkStart w:id="93" w:name="_Toc146001131"/>
       <w:r>
         <w:t>Revision</w:t>
       </w:r>
@@ -15049,164 +15330,199 @@
       <w:pPr>
         <w:pStyle w:val="Heading2"/>
       </w:pPr>
-      <w:bookmarkStart w:id="94" w:name="_Toc145987620"/>
-      <w:r>
-        <w:t>Version 1.0</w:t>
+      <w:bookmarkStart w:id="94" w:name="_Toc146001132"/>
+      <w:r>
+        <w:t>Version 3.0</w:t>
       </w:r>
       <w:bookmarkEnd w:id="94"/>
     </w:p>
     <w:p>
-      <w:r>
-        <w:t>Initial release</w:t>
-      </w:r>
-    </w:p>
-    <w:p>
       <w:pPr>
         <w:pStyle w:val="Heading3"/>
       </w:pPr>
       <w:r>
-        <w:t>Version 1.0.2</w:t>
-      </w:r>
-    </w:p>
-    <w:p>
-      <w:r>
-        <w:t xml:space="preserve">Added three additional options: </w:t>
+        <w:t>Version 3.0.0</w:t>
+      </w:r>
+    </w:p>
+    <w:p>
+      <w:r>
+        <w:t>Rewrote code for Open Babel API (</w:t>
+      </w:r>
+      <w:r>
+        <w:t xml:space="preserve">OB </w:t>
+      </w:r>
+      <w:r>
+        <w:t>version 2.3)</w:t>
+      </w:r>
+      <w:r>
+        <w:t>.</w:t>
+      </w:r>
+    </w:p>
+    <w:p>
+      <w:pPr>
+        <w:pStyle w:val="Heading3"/>
+      </w:pPr>
+      <w:r>
+        <w:t>Version 3.0.1</w:t>
+      </w:r>
+    </w:p>
+    <w:p>
+      <w:r>
+        <w:t>Fixed some return values (no impact on results).</w:t>
+      </w:r>
+    </w:p>
+    <w:p>
+      <w:r>
+        <w:t>Improved output regarding the chosen command line parameters.</w:t>
+      </w:r>
+    </w:p>
+    <w:p>
+      <w:r>
+        <w:t xml:space="preserve">Removed the </w:t>
       </w:r>
       <w:r>
         <w:rPr>
           <w:rFonts w:ascii="Courier New" w:hAnsi="Courier New"/>
           <w:b/>
         </w:rPr>
-        <w:t>--cutOff</w:t>
-      </w:r>
-      <w:r>
-        <w:t xml:space="preserve">, </w:t>
+        <w:t>--noAlign</w:t>
+      </w:r>
+      <w:r>
+        <w:t xml:space="preserve"> option since this is automatically invoked when no refe</w:t>
+      </w:r>
+      <w:r>
+        <w:t>r</w:t>
+      </w:r>
+      <w:r>
+        <w:t>ence file is provided.</w:t>
+      </w:r>
+    </w:p>
+    <w:p>
+      <w:pPr>
+        <w:pStyle w:val="Heading2"/>
+      </w:pPr>
+      <w:bookmarkStart w:id="95" w:name="_Toc146001133"/>
+      <w:r>
+        <w:t>Version 1.0</w:t>
+      </w:r>
+      <w:bookmarkEnd w:id="95"/>
+    </w:p>
+    <w:p>
+      <w:r>
+        <w:t>Initial release</w:t>
+      </w:r>
+    </w:p>
+    <w:p>
+      <w:pPr>
+        <w:pStyle w:val="Heading3"/>
+      </w:pPr>
+      <w:bookmarkStart w:id="96" w:name="_Toc146001134"/>
+      <w:r>
+        <w:t>Version 1.0.2</w:t>
+      </w:r>
+      <w:bookmarkEnd w:id="96"/>
+    </w:p>
+    <w:p>
+      <w:r>
+        <w:t xml:space="preserve">Added three additional options: </w:t>
       </w:r>
       <w:r>
         <w:rPr>
           <w:rFonts w:ascii="Courier New" w:hAnsi="Courier New"/>
           <w:b/>
         </w:rPr>
-        <w:t>--best</w:t>
-      </w:r>
-      <w:r>
-        <w:t xml:space="preserve"> and </w:t>
+        <w:t>--cutOff</w:t>
+      </w:r>
+      <w:r>
+        <w:t xml:space="preserve">, </w:t>
       </w:r>
       <w:r>
         <w:rPr>
           <w:rFonts w:ascii="Courier New" w:hAnsi="Courier New"/>
           <w:b/>
         </w:rPr>
-        <w:t>--rankby</w:t>
-      </w:r>
-      <w:r>
-        <w:t>. U</w:t>
-      </w:r>
-      <w:r>
-        <w:t>s</w:t>
-      </w:r>
-      <w:r>
-        <w:t>ing these options it is now possible to reduce the reported information to only relevant structures. Both options can be combined and have an i</w:t>
-      </w:r>
-      <w:r>
-        <w:t>n</w:t>
-      </w:r>
-      <w:r>
-        <w:t xml:space="preserve">fluence on the </w:t>
+        <w:t>--best</w:t>
+      </w:r>
+      <w:r>
+        <w:t xml:space="preserve"> and </w:t>
       </w:r>
       <w:r>
         <w:rPr>
           <w:rFonts w:ascii="Courier New" w:hAnsi="Courier New"/>
           <w:b/>
         </w:rPr>
-        <w:t>-p</w:t>
-      </w:r>
-      <w:r>
-        <w:t xml:space="preserve">, </w:t>
+        <w:t>--rankby</w:t>
+      </w:r>
+      <w:r>
+        <w:t>. Using these options it is now possible to reduce the reported information to only relevant structures. Both options can be combined and have an i</w:t>
+      </w:r>
+      <w:r>
+        <w:t>n</w:t>
+      </w:r>
+      <w:r>
+        <w:t xml:space="preserve">fluence on the </w:t>
       </w:r>
       <w:r>
         <w:rPr>
           <w:rFonts w:ascii="Courier New" w:hAnsi="Courier New"/>
           <w:b/>
         </w:rPr>
-        <w:t>-o</w:t>
-      </w:r>
-      <w:r>
-        <w:t xml:space="preserve"> and </w:t>
+        <w:t>-p</w:t>
+      </w:r>
+      <w:r>
+        <w:t xml:space="preserve">, </w:t>
       </w:r>
       <w:r>
         <w:rPr>
           <w:rFonts w:ascii="Courier New" w:hAnsi="Courier New"/>
           <w:b/>
         </w:rPr>
-        <w:t>-s</w:t>
-      </w:r>
-      <w:r>
-        <w:t xml:space="preserve"> options.</w:t>
-      </w:r>
-    </w:p>
-    <w:p>
-      <w:r>
-        <w:t xml:space="preserve">Added option </w:t>
+        <w:t>-o</w:t>
+      </w:r>
+      <w:r>
+        <w:t xml:space="preserve"> and </w:t>
       </w:r>
       <w:r>
         <w:rPr>
           <w:rFonts w:ascii="Courier New" w:hAnsi="Courier New"/>
           <w:b/>
         </w:rPr>
-        <w:t>--info</w:t>
-      </w:r>
-      <w:r>
-        <w:t xml:space="preserve"> in order to provide for each command detailed i</w:t>
-      </w:r>
-      <w:r>
-        <w:t>n</w:t>
-      </w:r>
-      <w:r>
-        <w:t>formation.</w:t>
-      </w:r>
-    </w:p>
-    <w:p>
-      <w:pPr>
-        <w:pStyle w:val="Heading3"/>
-      </w:pPr>
-      <w:r>
-        <w:t>Version 1.0.3</w:t>
-      </w:r>
-    </w:p>
-    <w:p>
-      <w:r>
-        <w:t xml:space="preserve">Added </w:t>
+        <w:t>-s</w:t>
+      </w:r>
+      <w:r>
+        <w:t xml:space="preserve"> options.</w:t>
+      </w:r>
+    </w:p>
+    <w:p>
+      <w:r>
+        <w:t xml:space="preserve">Added option </w:t>
       </w:r>
       <w:r>
         <w:rPr>
           <w:rFonts w:ascii="Courier New" w:hAnsi="Courier New"/>
           <w:b/>
         </w:rPr>
-        <w:t>--combConf</w:t>
-      </w:r>
-      <w:r>
-        <w:t xml:space="preserve"> option.</w:t>
-      </w:r>
-    </w:p>
-    <w:p>
-      <w:r>
-        <w:t xml:space="preserve">Added </w:t>
-      </w:r>
-      <w:r>
-        <w:t>the</w:t>
-      </w:r>
-      <w:r>
-        <w:t xml:space="preserve"> PyMOL integration.</w:t>
+        <w:t>--info</w:t>
+      </w:r>
+      <w:r>
+        <w:t xml:space="preserve"> in order to provide for each command detailed i</w:t>
+      </w:r>
+      <w:r>
+        <w:t>n</w:t>
+      </w:r>
+      <w:r>
+        <w:t>formation.</w:t>
       </w:r>
     </w:p>
     <w:p>
       <w:pPr>
         <w:pStyle w:val="Heading3"/>
       </w:pPr>
-      <w:r>
-        <w:t>Version 1.0.5</w:t>
-      </w:r>
+      <w:bookmarkStart w:id="97" w:name="_Toc146001135"/>
+      <w:r>
+        <w:t>Version 1.0.3</w:t>
+      </w:r>
+      <w:bookmarkEnd w:id="97"/>
     </w:p>
     <w:p>
       <w:r>
@@ -15217,29 +15533,67 @@
           <w:rFonts w:ascii="Courier New" w:hAnsi="Courier New"/>
           <w:b/>
         </w:rPr>
-        <w:t>--merge</w:t>
+        <w:t>--combConf</w:t>
       </w:r>
       <w:r>
         <w:t xml:space="preserve"> option.</w:t>
       </w:r>
     </w:p>
     <w:p>
+      <w:r>
+        <w:t xml:space="preserve">Added </w:t>
+      </w:r>
+      <w:r>
+        <w:t>the</w:t>
+      </w:r>
+      <w:r>
+        <w:t xml:space="preserve"> PyMOL integration.</w:t>
+      </w:r>
+    </w:p>
+    <w:p>
       <w:pPr>
         <w:pStyle w:val="Heading3"/>
       </w:pPr>
-      <w:r>
-        <w:t>Version 1.0.7</w:t>
-      </w:r>
-    </w:p>
-    <w:p>
-      <w:r>
-        <w:t xml:space="preserve">Added the </w:t>
+      <w:bookmarkStart w:id="98" w:name="_Toc146001136"/>
+      <w:r>
+        <w:t>Version 1.0.5</w:t>
+      </w:r>
+      <w:bookmarkEnd w:id="98"/>
+    </w:p>
+    <w:p>
+      <w:r>
+        <w:t xml:space="preserve">Added </w:t>
       </w:r>
       <w:r>
         <w:rPr>
           <w:rFonts w:ascii="Courier New" w:hAnsi="Courier New"/>
           <w:b/>
         </w:rPr>
+        <w:t>--merge</w:t>
+      </w:r>
+      <w:r>
+        <w:t xml:space="preserve"> option.</w:t>
+      </w:r>
+    </w:p>
+    <w:p>
+      <w:pPr>
+        <w:pStyle w:val="Heading3"/>
+      </w:pPr>
+      <w:bookmarkStart w:id="99" w:name="_Toc146001137"/>
+      <w:r>
+        <w:t>Version 1.0.7</w:t>
+      </w:r>
+      <w:bookmarkEnd w:id="99"/>
+    </w:p>
+    <w:p>
+      <w:r>
+        <w:t xml:space="preserve">Added the </w:t>
+      </w:r>
+      <w:r>
+        <w:rPr>
+          <w:rFonts w:ascii="Courier New" w:hAnsi="Courier New"/>
+          <w:b/>
+        </w:rPr>
         <w:t>--noNormal</w:t>
       </w:r>
       <w:r>
@@ -15249,7 +15603,7 @@
     <w:p>
       <w:pPr>
         <w:rPr>
-          <w:ins w:id="95" w:author="Gert Thijs" w:date="2007-04-19T16:13:00Z"/>
+          <w:ins w:id="100" w:author="Gert Thijs" w:date="2007-04-19T16:13:00Z"/>
         </w:rPr>
       </w:pPr>
       <w:r>
@@ -15271,28 +15625,24 @@
         <w:fldChar w:fldCharType="separate"/>
       </w:r>
       <w:r>
-        <w:t>2.4</w:t>
+        <w:t>2.4.4</w:t>
+      </w:r>
+      <w:r>
+        <w:fldChar w:fldCharType="end"/>
       </w:r>
       <w:r>
         <w:t>.</w:t>
       </w:r>
-      <w:r>
-        <w:t>4</w:t>
-      </w:r>
-      <w:r>
-        <w:fldChar w:fldCharType="end"/>
-      </w:r>
-      <w:r>
-        <w:t>.</w:t>
-      </w:r>
     </w:p>
     <w:p>
       <w:pPr>
         <w:pStyle w:val="Heading3"/>
       </w:pPr>
+      <w:bookmarkStart w:id="101" w:name="_Toc146001138"/>
       <w:r>
         <w:t>Version 1.0.8</w:t>
       </w:r>
+      <w:bookmarkEnd w:id="101"/>
     </w:p>
     <w:p>
       <w:r>

</xml_diff>

<commit_message>
bugfixes for version 3.0.2
git-svn-id: svn+ssh://duvel.silicos.be/Volumes/Shared/Repository/pharao/trunk@501 888c751e-4bad-439e-8b9b-f549d2222d79
</commit_message>
<xml_diff>
--- a/doc/manual.docx
+++ b/doc/manual.docx
@@ -55,7 +55,7 @@
         <w:rPr>
           <w:sz w:val="28"/>
         </w:rPr>
-        <w:t>1</w:t>
+        <w:t>2</w:t>
       </w:r>
       <w:r>
         <w:rPr>
@@ -80,9 +80,8 @@
       <w:r>
         <w:rPr>
           <w:sz w:val="28"/>
-          <w:highlight w:val="yellow"/>
-        </w:rPr>
-        <w:t>xxxx</w:t>
+        </w:rPr>
+        <w:t>September 29</w:t>
       </w:r>
       <w:r>
         <w:rPr>
@@ -2234,13 +2233,7 @@
         <w:rPr>
           <w:noProof/>
         </w:rPr>
-        <w:t>1</w:t>
-      </w:r>
-      <w:r>
-        <w:rPr>
-          <w:noProof/>
-        </w:rPr>
-        <w:t>8</w:t>
+        <w:t>18</w:t>
       </w:r>
       <w:r>
         <w:rPr>
@@ -15388,13 +15381,23 @@
         <w:t>--noAlign</w:t>
       </w:r>
       <w:r>
-        <w:t xml:space="preserve"> option since this is automatically invoked when no refe</w:t>
-      </w:r>
-      <w:r>
-        <w:t>r</w:t>
-      </w:r>
-      <w:r>
-        <w:t>ence file is provided.</w:t>
+        <w:t xml:space="preserve"> option since this is automatically invoked when no reference file is provided.</w:t>
+      </w:r>
+    </w:p>
+    <w:p>
+      <w:pPr>
+        <w:pStyle w:val="Heading3"/>
+      </w:pPr>
+      <w:r>
+        <w:t>Version 3.0.2</w:t>
+      </w:r>
+    </w:p>
+    <w:p>
+      <w:r>
+        <w:t>Improved input read coding</w:t>
+      </w:r>
+      <w:r>
+        <w:t>.</w:t>
       </w:r>
     </w:p>
     <w:p>

</xml_diff>

<commit_message>
bugfixes and small changes for version 3.0.3
git-svn-id: svn+ssh://duvel.silicos.be/Volumes/Shared/Repository/pharao/trunk@504 888c751e-4bad-439e-8b9b-f549d2222d79
</commit_message>
<xml_diff>
--- a/doc/manual.docx
+++ b/doc/manual.docx
@@ -55,7 +55,7 @@
         <w:rPr>
           <w:sz w:val="28"/>
         </w:rPr>
-        <w:t>2</w:t>
+        <w:t>3</w:t>
       </w:r>
       <w:r>
         <w:rPr>
@@ -81,7 +81,13 @@
         <w:rPr>
           <w:sz w:val="28"/>
         </w:rPr>
-        <w:t>September 29</w:t>
+        <w:t>October</w:t>
+      </w:r>
+      <w:r>
+        <w:rPr>
+          <w:sz w:val="28"/>
+        </w:rPr>
+        <w:t xml:space="preserve"> 29</w:t>
       </w:r>
       <w:r>
         <w:rPr>
@@ -316,7 +322,7 @@
         <w:rPr>
           <w:noProof/>
         </w:rPr>
-        <w:instrText xml:space="preserve"> PAGEREF _Toc146001102 \h </w:instrText>
+        <w:instrText xml:space="preserve"> PAGEREF _Toc147400778 \h </w:instrText>
       </w:r>
       <w:r>
         <w:rPr>
@@ -397,7 +403,7 @@
         <w:rPr>
           <w:noProof/>
         </w:rPr>
-        <w:instrText xml:space="preserve"> PAGEREF _Toc146001103 \h </w:instrText>
+        <w:instrText xml:space="preserve"> PAGEREF _Toc147400779 \h </w:instrText>
       </w:r>
       <w:r>
         <w:rPr>
@@ -476,7 +482,7 @@
         <w:rPr>
           <w:noProof/>
         </w:rPr>
-        <w:instrText xml:space="preserve"> PAGEREF _Toc146001104 \h </w:instrText>
+        <w:instrText xml:space="preserve"> PAGEREF _Toc147400780 \h </w:instrText>
       </w:r>
       <w:r>
         <w:rPr>
@@ -555,7 +561,7 @@
         <w:rPr>
           <w:noProof/>
         </w:rPr>
-        <w:instrText xml:space="preserve"> PAGEREF _Toc146001105 \h </w:instrText>
+        <w:instrText xml:space="preserve"> PAGEREF _Toc147400781 \h </w:instrText>
       </w:r>
       <w:r>
         <w:rPr>
@@ -634,7 +640,7 @@
         <w:rPr>
           <w:noProof/>
         </w:rPr>
-        <w:instrText xml:space="preserve"> PAGEREF _Toc146001106 \h </w:instrText>
+        <w:instrText xml:space="preserve"> PAGEREF _Toc147400782 \h </w:instrText>
       </w:r>
       <w:r>
         <w:rPr>
@@ -713,7 +719,7 @@
         <w:rPr>
           <w:noProof/>
         </w:rPr>
-        <w:instrText xml:space="preserve"> PAGEREF _Toc146001107 \h </w:instrText>
+        <w:instrText xml:space="preserve"> PAGEREF _Toc147400783 \h </w:instrText>
       </w:r>
       <w:r>
         <w:rPr>
@@ -792,7 +798,7 @@
         <w:rPr>
           <w:noProof/>
         </w:rPr>
-        <w:instrText xml:space="preserve"> PAGEREF _Toc146001108 \h </w:instrText>
+        <w:instrText xml:space="preserve"> PAGEREF _Toc147400784 \h </w:instrText>
       </w:r>
       <w:r>
         <w:rPr>
@@ -871,7 +877,7 @@
         <w:rPr>
           <w:noProof/>
         </w:rPr>
-        <w:instrText xml:space="preserve"> PAGEREF _Toc146001109 \h </w:instrText>
+        <w:instrText xml:space="preserve"> PAGEREF _Toc147400785 \h </w:instrText>
       </w:r>
       <w:r>
         <w:rPr>
@@ -950,7 +956,7 @@
         <w:rPr>
           <w:noProof/>
         </w:rPr>
-        <w:instrText xml:space="preserve"> PAGEREF _Toc146001110 \h </w:instrText>
+        <w:instrText xml:space="preserve"> PAGEREF _Toc147400786 \h </w:instrText>
       </w:r>
       <w:r>
         <w:rPr>
@@ -1029,7 +1035,7 @@
         <w:rPr>
           <w:noProof/>
         </w:rPr>
-        <w:instrText xml:space="preserve"> PAGEREF _Toc146001111 \h </w:instrText>
+        <w:instrText xml:space="preserve"> PAGEREF _Toc147400787 \h </w:instrText>
       </w:r>
       <w:r>
         <w:rPr>
@@ -1108,7 +1114,7 @@
         <w:rPr>
           <w:noProof/>
         </w:rPr>
-        <w:instrText xml:space="preserve"> PAGEREF _Toc146001112 \h </w:instrText>
+        <w:instrText xml:space="preserve"> PAGEREF _Toc147400788 \h </w:instrText>
       </w:r>
       <w:r>
         <w:rPr>
@@ -1187,7 +1193,7 @@
         <w:rPr>
           <w:noProof/>
         </w:rPr>
-        <w:instrText xml:space="preserve"> PAGEREF _Toc146001113 \h </w:instrText>
+        <w:instrText xml:space="preserve"> PAGEREF _Toc147400789 \h </w:instrText>
       </w:r>
       <w:r>
         <w:rPr>
@@ -1266,7 +1272,7 @@
         <w:rPr>
           <w:noProof/>
         </w:rPr>
-        <w:instrText xml:space="preserve"> PAGEREF _Toc146001114 \h </w:instrText>
+        <w:instrText xml:space="preserve"> PAGEREF _Toc147400790 \h </w:instrText>
       </w:r>
       <w:r>
         <w:rPr>
@@ -1345,7 +1351,7 @@
         <w:rPr>
           <w:noProof/>
         </w:rPr>
-        <w:instrText xml:space="preserve"> PAGEREF _Toc146001115 \h </w:instrText>
+        <w:instrText xml:space="preserve"> PAGEREF _Toc147400791 \h </w:instrText>
       </w:r>
       <w:r>
         <w:rPr>
@@ -1424,7 +1430,7 @@
         <w:rPr>
           <w:noProof/>
         </w:rPr>
-        <w:instrText xml:space="preserve"> PAGEREF _Toc146001116 \h </w:instrText>
+        <w:instrText xml:space="preserve"> PAGEREF _Toc147400792 \h </w:instrText>
       </w:r>
       <w:r>
         <w:rPr>
@@ -1503,7 +1509,7 @@
         <w:rPr>
           <w:noProof/>
         </w:rPr>
-        <w:instrText xml:space="preserve"> PAGEREF _Toc146001117 \h </w:instrText>
+        <w:instrText xml:space="preserve"> PAGEREF _Toc147400793 \h </w:instrText>
       </w:r>
       <w:r>
         <w:rPr>
@@ -1582,7 +1588,7 @@
         <w:rPr>
           <w:noProof/>
         </w:rPr>
-        <w:instrText xml:space="preserve"> PAGEREF _Toc146001118 \h </w:instrText>
+        <w:instrText xml:space="preserve"> PAGEREF _Toc147400794 \h </w:instrText>
       </w:r>
       <w:r>
         <w:rPr>
@@ -1661,7 +1667,7 @@
         <w:rPr>
           <w:noProof/>
         </w:rPr>
-        <w:instrText xml:space="preserve"> PAGEREF _Toc146001119 \h </w:instrText>
+        <w:instrText xml:space="preserve"> PAGEREF _Toc147400795 \h </w:instrText>
       </w:r>
       <w:r>
         <w:rPr>
@@ -1740,7 +1746,7 @@
         <w:rPr>
           <w:noProof/>
         </w:rPr>
-        <w:instrText xml:space="preserve"> PAGEREF _Toc146001120 \h </w:instrText>
+        <w:instrText xml:space="preserve"> PAGEREF _Toc147400796 \h </w:instrText>
       </w:r>
       <w:r>
         <w:rPr>
@@ -1821,7 +1827,7 @@
         <w:rPr>
           <w:noProof/>
         </w:rPr>
-        <w:instrText xml:space="preserve"> PAGEREF _Toc146001121 \h </w:instrText>
+        <w:instrText xml:space="preserve"> PAGEREF _Toc147400797 \h </w:instrText>
       </w:r>
       <w:r>
         <w:rPr>
@@ -1900,7 +1906,7 @@
         <w:rPr>
           <w:noProof/>
         </w:rPr>
-        <w:instrText xml:space="preserve"> PAGEREF _Toc146001122 \h </w:instrText>
+        <w:instrText xml:space="preserve"> PAGEREF _Toc147400798 \h </w:instrText>
       </w:r>
       <w:r>
         <w:rPr>
@@ -1979,7 +1985,7 @@
         <w:rPr>
           <w:noProof/>
         </w:rPr>
-        <w:instrText xml:space="preserve"> PAGEREF _Toc146001123 \h </w:instrText>
+        <w:instrText xml:space="preserve"> PAGEREF _Toc147400799 \h </w:instrText>
       </w:r>
       <w:r>
         <w:rPr>
@@ -2058,7 +2064,7 @@
         <w:rPr>
           <w:noProof/>
         </w:rPr>
-        <w:instrText xml:space="preserve"> PAGEREF _Toc146001124 \h </w:instrText>
+        <w:instrText xml:space="preserve"> PAGEREF _Toc147400800 \h </w:instrText>
       </w:r>
       <w:r>
         <w:rPr>
@@ -2137,7 +2143,7 @@
         <w:rPr>
           <w:noProof/>
         </w:rPr>
-        <w:instrText xml:space="preserve"> PAGEREF _Toc146001125 \h </w:instrText>
+        <w:instrText xml:space="preserve"> PAGEREF _Toc147400801 \h </w:instrText>
       </w:r>
       <w:r>
         <w:rPr>
@@ -2216,7 +2222,7 @@
         <w:rPr>
           <w:noProof/>
         </w:rPr>
-        <w:instrText xml:space="preserve"> PAGEREF _Toc146001126 \h </w:instrText>
+        <w:instrText xml:space="preserve"> PAGEREF _Toc147400802 \h </w:instrText>
       </w:r>
       <w:r>
         <w:rPr>
@@ -2297,7 +2303,7 @@
         <w:rPr>
           <w:noProof/>
         </w:rPr>
-        <w:instrText xml:space="preserve"> PAGEREF _Toc146001127 \h </w:instrText>
+        <w:instrText xml:space="preserve"> PAGEREF _Toc147400803 \h </w:instrText>
       </w:r>
       <w:r>
         <w:rPr>
@@ -2314,7 +2320,7 @@
         <w:rPr>
           <w:noProof/>
         </w:rPr>
-        <w:t>20</w:t>
+        <w:t>19</w:t>
       </w:r>
       <w:r>
         <w:rPr>
@@ -2378,7 +2384,7 @@
         <w:rPr>
           <w:noProof/>
         </w:rPr>
-        <w:instrText xml:space="preserve"> PAGEREF _Toc146001128 \h </w:instrText>
+        <w:instrText xml:space="preserve"> PAGEREF _Toc147400804 \h </w:instrText>
       </w:r>
       <w:r>
         <w:rPr>
@@ -2395,7 +2401,7 @@
         <w:rPr>
           <w:noProof/>
         </w:rPr>
-        <w:t>21</w:t>
+        <w:t>20</w:t>
       </w:r>
       <w:r>
         <w:rPr>
@@ -2457,7 +2463,7 @@
         <w:rPr>
           <w:noProof/>
         </w:rPr>
-        <w:instrText xml:space="preserve"> PAGEREF _Toc146001129 \h </w:instrText>
+        <w:instrText xml:space="preserve"> PAGEREF _Toc147400805 \h </w:instrText>
       </w:r>
       <w:r>
         <w:rPr>
@@ -2474,7 +2480,7 @@
         <w:rPr>
           <w:noProof/>
         </w:rPr>
-        <w:t>21</w:t>
+        <w:t>20</w:t>
       </w:r>
       <w:r>
         <w:rPr>
@@ -2536,7 +2542,7 @@
         <w:rPr>
           <w:noProof/>
         </w:rPr>
-        <w:instrText xml:space="preserve"> PAGEREF _Toc146001130 \h </w:instrText>
+        <w:instrText xml:space="preserve"> PAGEREF _Toc147400806 \h </w:instrText>
       </w:r>
       <w:r>
         <w:rPr>
@@ -2553,7 +2559,7 @@
         <w:rPr>
           <w:noProof/>
         </w:rPr>
-        <w:t>22</w:t>
+        <w:t>21</w:t>
       </w:r>
       <w:r>
         <w:rPr>
@@ -2617,7 +2623,7 @@
         <w:rPr>
           <w:noProof/>
         </w:rPr>
-        <w:instrText xml:space="preserve"> PAGEREF _Toc146001131 \h </w:instrText>
+        <w:instrText xml:space="preserve"> PAGEREF _Toc147400807 \h </w:instrText>
       </w:r>
       <w:r>
         <w:rPr>
@@ -2634,7 +2640,7 @@
         <w:rPr>
           <w:noProof/>
         </w:rPr>
-        <w:t>23</w:t>
+        <w:t>22</w:t>
       </w:r>
       <w:r>
         <w:rPr>
@@ -2696,7 +2702,7 @@
         <w:rPr>
           <w:noProof/>
         </w:rPr>
-        <w:instrText xml:space="preserve"> PAGEREF _Toc146001132 \h </w:instrText>
+        <w:instrText xml:space="preserve"> PAGEREF _Toc147400808 \h </w:instrText>
       </w:r>
       <w:r>
         <w:rPr>
@@ -2713,7 +2719,244 @@
         <w:rPr>
           <w:noProof/>
         </w:rPr>
-        <w:t>23</w:t>
+        <w:t>22</w:t>
+      </w:r>
+      <w:r>
+        <w:rPr>
+          <w:noProof/>
+        </w:rPr>
+        <w:fldChar w:fldCharType="end"/>
+      </w:r>
+    </w:p>
+    <w:p>
+      <w:pPr>
+        <w:pStyle w:val="TOC3"/>
+        <w:tabs>
+          <w:tab w:val="left" w:pos="1160"/>
+          <w:tab w:val="right" w:leader="dot" w:pos="9055"/>
+        </w:tabs>
+        <w:rPr>
+          <w:rFonts w:eastAsiaTheme="minorEastAsia" w:cstheme="minorBidi"/>
+          <w:i w:val="0"/>
+          <w:noProof/>
+          <w:sz w:val="24"/>
+          <w:szCs w:val="24"/>
+        </w:rPr>
+      </w:pPr>
+      <w:r>
+        <w:rPr>
+          <w:noProof/>
+        </w:rPr>
+        <w:t>6.1.1.</w:t>
+      </w:r>
+      <w:r>
+        <w:rPr>
+          <w:rFonts w:eastAsiaTheme="minorEastAsia" w:cstheme="minorBidi"/>
+          <w:i w:val="0"/>
+          <w:noProof/>
+          <w:sz w:val="24"/>
+          <w:szCs w:val="24"/>
+        </w:rPr>
+        <w:tab/>
+      </w:r>
+      <w:r>
+        <w:rPr>
+          <w:noProof/>
+        </w:rPr>
+        <w:t>Version 3.0.0</w:t>
+      </w:r>
+      <w:r>
+        <w:rPr>
+          <w:noProof/>
+        </w:rPr>
+        <w:tab/>
+      </w:r>
+      <w:r>
+        <w:rPr>
+          <w:noProof/>
+        </w:rPr>
+        <w:fldChar w:fldCharType="begin"/>
+      </w:r>
+      <w:r>
+        <w:rPr>
+          <w:noProof/>
+        </w:rPr>
+        <w:instrText xml:space="preserve"> PAGEREF _Toc147400809 \h </w:instrText>
+      </w:r>
+      <w:r>
+        <w:rPr>
+          <w:noProof/>
+        </w:rPr>
+      </w:r>
+      <w:r>
+        <w:rPr>
+          <w:noProof/>
+        </w:rPr>
+        <w:fldChar w:fldCharType="separate"/>
+      </w:r>
+      <w:r>
+        <w:rPr>
+          <w:noProof/>
+        </w:rPr>
+        <w:t>22</w:t>
+      </w:r>
+      <w:r>
+        <w:rPr>
+          <w:noProof/>
+        </w:rPr>
+        <w:fldChar w:fldCharType="end"/>
+      </w:r>
+    </w:p>
+    <w:p>
+      <w:pPr>
+        <w:pStyle w:val="TOC3"/>
+        <w:tabs>
+          <w:tab w:val="left" w:pos="1160"/>
+          <w:tab w:val="right" w:leader="dot" w:pos="9055"/>
+        </w:tabs>
+        <w:rPr>
+          <w:rFonts w:eastAsiaTheme="minorEastAsia" w:cstheme="minorBidi"/>
+          <w:i w:val="0"/>
+          <w:noProof/>
+          <w:sz w:val="24"/>
+          <w:szCs w:val="24"/>
+        </w:rPr>
+      </w:pPr>
+      <w:r>
+        <w:rPr>
+          <w:noProof/>
+        </w:rPr>
+        <w:t>6.1.2.</w:t>
+      </w:r>
+      <w:r>
+        <w:rPr>
+          <w:rFonts w:eastAsiaTheme="minorEastAsia" w:cstheme="minorBidi"/>
+          <w:i w:val="0"/>
+          <w:noProof/>
+          <w:sz w:val="24"/>
+          <w:szCs w:val="24"/>
+        </w:rPr>
+        <w:tab/>
+      </w:r>
+      <w:r>
+        <w:rPr>
+          <w:noProof/>
+        </w:rPr>
+        <w:t>Version 3.0.1</w:t>
+      </w:r>
+      <w:r>
+        <w:rPr>
+          <w:noProof/>
+        </w:rPr>
+        <w:tab/>
+      </w:r>
+      <w:r>
+        <w:rPr>
+          <w:noProof/>
+        </w:rPr>
+        <w:fldChar w:fldCharType="begin"/>
+      </w:r>
+      <w:r>
+        <w:rPr>
+          <w:noProof/>
+        </w:rPr>
+        <w:instrText xml:space="preserve"> PAGEREF _Toc147400810 \h </w:instrText>
+      </w:r>
+      <w:r>
+        <w:rPr>
+          <w:noProof/>
+        </w:rPr>
+      </w:r>
+      <w:r>
+        <w:rPr>
+          <w:noProof/>
+        </w:rPr>
+        <w:fldChar w:fldCharType="separate"/>
+      </w:r>
+      <w:r>
+        <w:rPr>
+          <w:noProof/>
+        </w:rPr>
+        <w:t>22</w:t>
+      </w:r>
+      <w:r>
+        <w:rPr>
+          <w:noProof/>
+        </w:rPr>
+        <w:fldChar w:fldCharType="end"/>
+      </w:r>
+    </w:p>
+    <w:p>
+      <w:pPr>
+        <w:pStyle w:val="TOC3"/>
+        <w:tabs>
+          <w:tab w:val="left" w:pos="1160"/>
+          <w:tab w:val="right" w:leader="dot" w:pos="9055"/>
+        </w:tabs>
+        <w:rPr>
+          <w:rFonts w:eastAsiaTheme="minorEastAsia" w:cstheme="minorBidi"/>
+          <w:i w:val="0"/>
+          <w:noProof/>
+          <w:sz w:val="24"/>
+          <w:szCs w:val="24"/>
+        </w:rPr>
+      </w:pPr>
+      <w:r>
+        <w:rPr>
+          <w:noProof/>
+        </w:rPr>
+        <w:t>6.1.3.</w:t>
+      </w:r>
+      <w:r>
+        <w:rPr>
+          <w:rFonts w:eastAsiaTheme="minorEastAsia" w:cstheme="minorBidi"/>
+          <w:i w:val="0"/>
+          <w:noProof/>
+          <w:sz w:val="24"/>
+          <w:szCs w:val="24"/>
+        </w:rPr>
+        <w:tab/>
+      </w:r>
+      <w:r>
+        <w:rPr>
+          <w:noProof/>
+        </w:rPr>
+        <w:t>Version 3.0.2</w:t>
+      </w:r>
+      <w:r>
+        <w:rPr>
+          <w:noProof/>
+        </w:rPr>
+        <w:tab/>
+      </w:r>
+      <w:r>
+        <w:rPr>
+          <w:noProof/>
+        </w:rPr>
+        <w:fldChar w:fldCharType="begin"/>
+      </w:r>
+      <w:r>
+        <w:rPr>
+          <w:noProof/>
+        </w:rPr>
+        <w:instrText xml:space="preserve"> PAGEREF _Toc147400811 \h </w:instrText>
+      </w:r>
+      <w:r>
+        <w:rPr>
+          <w:noProof/>
+        </w:rPr>
+      </w:r>
+      <w:r>
+        <w:rPr>
+          <w:noProof/>
+        </w:rPr>
+        <w:fldChar w:fldCharType="separate"/>
+      </w:r>
+      <w:r>
+        <w:rPr>
+          <w:noProof/>
+        </w:rPr>
+        <w:t>22</w:t>
       </w:r>
       <w:r>
         <w:rPr>
@@ -2775,7 +3018,7 @@
         <w:rPr>
           <w:noProof/>
         </w:rPr>
-        <w:instrText xml:space="preserve"> PAGEREF _Toc146001133 \h </w:instrText>
+        <w:instrText xml:space="preserve"> PAGEREF _Toc147400812 \h </w:instrText>
       </w:r>
       <w:r>
         <w:rPr>
@@ -2792,7 +3035,7 @@
         <w:rPr>
           <w:noProof/>
         </w:rPr>
-        <w:t>23</w:t>
+        <w:t>22</w:t>
       </w:r>
       <w:r>
         <w:rPr>
@@ -2854,7 +3097,7 @@
         <w:rPr>
           <w:noProof/>
         </w:rPr>
-        <w:instrText xml:space="preserve"> PAGEREF _Toc146001134 \h </w:instrText>
+        <w:instrText xml:space="preserve"> PAGEREF _Toc147400813 \h </w:instrText>
       </w:r>
       <w:r>
         <w:rPr>
@@ -2871,7 +3114,7 @@
         <w:rPr>
           <w:noProof/>
         </w:rPr>
-        <w:t>23</w:t>
+        <w:t>22</w:t>
       </w:r>
       <w:r>
         <w:rPr>
@@ -2933,7 +3176,7 @@
         <w:rPr>
           <w:noProof/>
         </w:rPr>
-        <w:instrText xml:space="preserve"> PAGEREF _Toc146001135 \h </w:instrText>
+        <w:instrText xml:space="preserve"> PAGEREF _Toc147400814 \h </w:instrText>
       </w:r>
       <w:r>
         <w:rPr>
@@ -2950,7 +3193,7 @@
         <w:rPr>
           <w:noProof/>
         </w:rPr>
-        <w:t>23</w:t>
+        <w:t>22</w:t>
       </w:r>
       <w:r>
         <w:rPr>
@@ -3012,7 +3255,7 @@
         <w:rPr>
           <w:noProof/>
         </w:rPr>
-        <w:instrText xml:space="preserve"> PAGEREF _Toc146001136 \h </w:instrText>
+        <w:instrText xml:space="preserve"> PAGEREF _Toc147400815 \h </w:instrText>
       </w:r>
       <w:r>
         <w:rPr>
@@ -3029,7 +3272,7 @@
         <w:rPr>
           <w:noProof/>
         </w:rPr>
-        <w:t>23</w:t>
+        <w:t>22</w:t>
       </w:r>
       <w:r>
         <w:rPr>
@@ -3091,7 +3334,7 @@
         <w:rPr>
           <w:noProof/>
         </w:rPr>
-        <w:instrText xml:space="preserve"> PAGEREF _Toc146001137 \h </w:instrText>
+        <w:instrText xml:space="preserve"> PAGEREF _Toc147400816 \h </w:instrText>
       </w:r>
       <w:r>
         <w:rPr>
@@ -3108,7 +3351,7 @@
         <w:rPr>
           <w:noProof/>
         </w:rPr>
-        <w:t>23</w:t>
+        <w:t>22</w:t>
       </w:r>
       <w:r>
         <w:rPr>
@@ -3170,7 +3413,7 @@
         <w:rPr>
           <w:noProof/>
         </w:rPr>
-        <w:instrText xml:space="preserve"> PAGEREF _Toc146001138 \h </w:instrText>
+        <w:instrText xml:space="preserve"> PAGEREF _Toc147400817 \h </w:instrText>
       </w:r>
       <w:r>
         <w:rPr>
@@ -3187,7 +3430,7 @@
         <w:rPr>
           <w:noProof/>
         </w:rPr>
-        <w:t>23</w:t>
+        <w:t>22</w:t>
       </w:r>
       <w:r>
         <w:rPr>
@@ -3237,7 +3480,7 @@
       </w:pPr>
       <w:bookmarkStart w:id="1" w:name="_Toc1031613"/>
       <w:bookmarkStart w:id="2" w:name="_Toc77140084"/>
-      <w:bookmarkStart w:id="3" w:name="_Toc146001102"/>
+      <w:bookmarkStart w:id="3" w:name="_Toc147400778"/>
       <w:r>
         <w:t>Introductio</w:t>
       </w:r>
@@ -3669,7 +3912,7 @@
       </w:pPr>
       <w:bookmarkStart w:id="4" w:name="_Ref35922985"/>
       <w:bookmarkStart w:id="5" w:name="_Toc77140085"/>
-      <w:bookmarkStart w:id="6" w:name="_Toc146001103"/>
+      <w:bookmarkStart w:id="6" w:name="_Toc147400779"/>
       <w:r>
         <w:t>Implementation details</w:t>
       </w:r>
@@ -3682,7 +3925,7 @@
         <w:pStyle w:val="Heading2"/>
       </w:pPr>
       <w:bookmarkStart w:id="7" w:name="_Toc77140086"/>
-      <w:bookmarkStart w:id="8" w:name="_Toc146001104"/>
+      <w:bookmarkStart w:id="8" w:name="_Toc147400780"/>
       <w:r>
         <w:t>Pharmacophores</w:t>
       </w:r>
@@ -3694,7 +3937,7 @@
         <w:pStyle w:val="Heading3"/>
       </w:pPr>
       <w:bookmarkStart w:id="9" w:name="_Toc77140087"/>
-      <w:bookmarkStart w:id="10" w:name="_Toc146001105"/>
+      <w:bookmarkStart w:id="10" w:name="_Toc147400781"/>
       <w:r>
         <w:t>Concept</w:t>
       </w:r>
@@ -5261,7 +5504,7 @@
       <w:bookmarkStart w:id="13" w:name="_Ref36273616"/>
       <w:bookmarkStart w:id="14" w:name="_Ref36275405"/>
       <w:bookmarkStart w:id="15" w:name="_Toc77140088"/>
-      <w:bookmarkStart w:id="16" w:name="_Toc146001106"/>
+      <w:bookmarkStart w:id="16" w:name="_Toc147400782"/>
       <w:r>
         <w:t>Format</w:t>
       </w:r>
@@ -5940,7 +6183,7 @@
       <w:bookmarkStart w:id="17" w:name="_Ref35922253"/>
       <w:bookmarkStart w:id="18" w:name="_Ref36273743"/>
       <w:bookmarkStart w:id="19" w:name="_Toc77140089"/>
-      <w:bookmarkStart w:id="20" w:name="_Toc146001107"/>
+      <w:bookmarkStart w:id="20" w:name="_Toc147400783"/>
       <w:r>
         <w:t>Generating pharmacophore</w:t>
       </w:r>
@@ -5958,7 +6201,7 @@
       </w:pPr>
       <w:bookmarkStart w:id="21" w:name="_Ref36277247"/>
       <w:bookmarkStart w:id="22" w:name="_Toc77140090"/>
-      <w:bookmarkStart w:id="23" w:name="_Toc146001108"/>
+      <w:bookmarkStart w:id="23" w:name="_Toc147400784"/>
       <w:r>
         <w:t xml:space="preserve">Aromatic </w:t>
       </w:r>
@@ -6228,7 +6471,7 @@
       </w:pPr>
       <w:bookmarkStart w:id="27" w:name="_Ref36277284"/>
       <w:bookmarkStart w:id="28" w:name="_Toc77140091"/>
-      <w:bookmarkStart w:id="29" w:name="_Toc146001109"/>
+      <w:bookmarkStart w:id="29" w:name="_Toc147400785"/>
       <w:r>
         <w:t xml:space="preserve">Hydrogen </w:t>
       </w:r>
@@ -6538,7 +6781,7 @@
       <w:bookmarkStart w:id="31" w:name="_Ref36197346"/>
       <w:bookmarkStart w:id="32" w:name="_Ref36277336"/>
       <w:bookmarkStart w:id="33" w:name="_Toc77140092"/>
-      <w:bookmarkStart w:id="34" w:name="_Toc146001110"/>
+      <w:bookmarkStart w:id="34" w:name="_Toc147400786"/>
       <w:r>
         <w:t xml:space="preserve">Hydrogen </w:t>
       </w:r>
@@ -7148,7 +7391,7 @@
       </w:pPr>
       <w:bookmarkStart w:id="37" w:name="_Ref36277351"/>
       <w:bookmarkStart w:id="38" w:name="_Toc77140093"/>
-      <w:bookmarkStart w:id="39" w:name="_Toc146001111"/>
+      <w:bookmarkStart w:id="39" w:name="_Toc147400787"/>
       <w:r>
         <w:t xml:space="preserve">Lipophilic </w:t>
       </w:r>
@@ -8980,7 +9223,7 @@
       </w:pPr>
       <w:bookmarkStart w:id="43" w:name="_Ref56654082"/>
       <w:bookmarkStart w:id="44" w:name="_Toc77140094"/>
-      <w:bookmarkStart w:id="45" w:name="_Toc146001112"/>
+      <w:bookmarkStart w:id="45" w:name="_Toc147400788"/>
       <w:r>
         <w:t xml:space="preserve">Charge </w:t>
       </w:r>
@@ -9061,7 +9304,7 @@
       <w:pPr>
         <w:pStyle w:val="Heading3"/>
       </w:pPr>
-      <w:bookmarkStart w:id="47" w:name="_Toc146001113"/>
+      <w:bookmarkStart w:id="47" w:name="_Toc147400789"/>
       <w:bookmarkStart w:id="48" w:name="_Toc77140095"/>
       <w:bookmarkStart w:id="49" w:name="_Ref145673489"/>
       <w:r>
@@ -9293,7 +9536,7 @@
       <w:pPr>
         <w:pStyle w:val="Heading3"/>
       </w:pPr>
-      <w:bookmarkStart w:id="50" w:name="_Toc146001114"/>
+      <w:bookmarkStart w:id="50" w:name="_Toc147400790"/>
       <w:r>
         <w:t>Hybrid hydrogen donors and acceptor centers</w:t>
       </w:r>
@@ -9377,7 +9620,7 @@
       <w:pPr>
         <w:pStyle w:val="Heading2"/>
       </w:pPr>
-      <w:bookmarkStart w:id="51" w:name="_Toc146001115"/>
+      <w:bookmarkStart w:id="51" w:name="_Toc147400791"/>
       <w:r>
         <w:t>Merging pharmacophore points</w:t>
       </w:r>
@@ -9615,7 +9858,7 @@
       <w:bookmarkStart w:id="53" w:name="_Ref34729630"/>
       <w:bookmarkStart w:id="54" w:name="_Ref35922276"/>
       <w:bookmarkStart w:id="55" w:name="_Toc77140096"/>
-      <w:bookmarkStart w:id="56" w:name="_Toc146001116"/>
+      <w:bookmarkStart w:id="56" w:name="_Toc147400792"/>
       <w:r>
         <w:t>Aligning pharmacophores</w:t>
       </w:r>
@@ -9629,7 +9872,7 @@
         <w:pStyle w:val="Heading3"/>
       </w:pPr>
       <w:bookmarkStart w:id="57" w:name="_Toc77140097"/>
-      <w:bookmarkStart w:id="58" w:name="_Toc146001117"/>
+      <w:bookmarkStart w:id="58" w:name="_Toc147400793"/>
       <w:r>
         <w:t xml:space="preserve">Problem </w:t>
       </w:r>
@@ -9748,7 +9991,7 @@
       </w:pPr>
       <w:bookmarkStart w:id="59" w:name="_Ref36277819"/>
       <w:bookmarkStart w:id="60" w:name="_Toc77140098"/>
-      <w:bookmarkStart w:id="61" w:name="_Toc146001118"/>
+      <w:bookmarkStart w:id="61" w:name="_Toc147400794"/>
       <w:r>
         <w:t>Feature mapping</w:t>
       </w:r>
@@ -10003,7 +10246,7 @@
         <w:pStyle w:val="Heading3"/>
       </w:pPr>
       <w:bookmarkStart w:id="64" w:name="_Toc77140099"/>
-      <w:bookmarkStart w:id="65" w:name="_Toc146001119"/>
+      <w:bookmarkStart w:id="65" w:name="_Toc147400795"/>
       <w:r>
         <w:t>Alignment phase</w:t>
       </w:r>
@@ -10065,7 +10308,7 @@
       </w:pPr>
       <w:bookmarkStart w:id="66" w:name="_Ref54765704"/>
       <w:bookmarkStart w:id="67" w:name="_Toc77140100"/>
-      <w:bookmarkStart w:id="68" w:name="_Toc146001120"/>
+      <w:bookmarkStart w:id="68" w:name="_Toc147400796"/>
       <w:r>
         <w:t xml:space="preserve">Alignment </w:t>
       </w:r>
@@ -10306,7 +10549,7 @@
       </w:pPr>
       <w:bookmarkStart w:id="69" w:name="_Ref35923081"/>
       <w:bookmarkStart w:id="70" w:name="_Toc77140101"/>
-      <w:bookmarkStart w:id="71" w:name="_Toc146001121"/>
+      <w:bookmarkStart w:id="71" w:name="_Toc147400797"/>
       <w:r>
         <w:t>Pharao usage</w:t>
       </w:r>
@@ -10319,7 +10562,7 @@
         <w:pStyle w:val="Heading2"/>
       </w:pPr>
       <w:bookmarkStart w:id="72" w:name="_Toc77140102"/>
-      <w:bookmarkStart w:id="73" w:name="_Toc146001122"/>
+      <w:bookmarkStart w:id="73" w:name="_Toc147400798"/>
       <w:r>
         <w:t>General</w:t>
       </w:r>
@@ -10518,7 +10761,7 @@
         <w:pStyle w:val="Heading2"/>
       </w:pPr>
       <w:bookmarkStart w:id="74" w:name="_Toc77140103"/>
-      <w:bookmarkStart w:id="75" w:name="_Toc146001123"/>
+      <w:bookmarkStart w:id="75" w:name="_Toc147400799"/>
       <w:r>
         <w:t>Input</w:t>
       </w:r>
@@ -11084,7 +11327,7 @@
         <w:pStyle w:val="Heading2"/>
       </w:pPr>
       <w:bookmarkStart w:id="76" w:name="_Toc77140104"/>
-      <w:bookmarkStart w:id="77" w:name="_Toc146001124"/>
+      <w:bookmarkStart w:id="77" w:name="_Toc147400800"/>
       <w:r>
         <w:t>Output</w:t>
       </w:r>
@@ -11731,7 +11974,7 @@
         <w:pStyle w:val="Heading2"/>
       </w:pPr>
       <w:bookmarkStart w:id="78" w:name="_Toc77140105"/>
-      <w:bookmarkStart w:id="79" w:name="_Toc146001125"/>
+      <w:bookmarkStart w:id="79" w:name="_Toc147400801"/>
       <w:r>
         <w:t>Options</w:t>
       </w:r>
@@ -12361,7 +12604,7 @@
       </w:pPr>
       <w:bookmarkStart w:id="80" w:name="_Ref36277214"/>
       <w:bookmarkStart w:id="81" w:name="_Toc77140106"/>
-      <w:bookmarkStart w:id="82" w:name="_Toc146001126"/>
+      <w:bookmarkStart w:id="82" w:name="_Toc147400802"/>
       <w:r>
         <w:t>Examples</w:t>
       </w:r>
@@ -12720,7 +12963,7 @@
       </w:pPr>
       <w:bookmarkStart w:id="83" w:name="_Ref35923090"/>
       <w:bookmarkStart w:id="84" w:name="_Toc77140107"/>
-      <w:bookmarkStart w:id="85" w:name="_Toc146001127"/>
+      <w:bookmarkStart w:id="85" w:name="_Toc147400803"/>
       <w:r>
         <w:t>Command-line summary</w:t>
       </w:r>
@@ -14643,7 +14886,7 @@
         <w:pStyle w:val="Heading1"/>
       </w:pPr>
       <w:bookmarkStart w:id="86" w:name="_Toc77140108"/>
-      <w:bookmarkStart w:id="87" w:name="_Toc146001128"/>
+      <w:bookmarkStart w:id="87" w:name="_Toc147400804"/>
       <w:r>
         <w:t>PyMOL i</w:t>
       </w:r>
@@ -14801,7 +15044,7 @@
         <w:pStyle w:val="Heading2"/>
       </w:pPr>
       <w:bookmarkStart w:id="88" w:name="_Toc77140109"/>
-      <w:bookmarkStart w:id="89" w:name="_Toc146001129"/>
+      <w:bookmarkStart w:id="89" w:name="_Toc147400805"/>
       <w:r>
         <w:t>Installation</w:t>
       </w:r>
@@ -14935,7 +15178,7 @@
         <w:pStyle w:val="Heading2"/>
       </w:pPr>
       <w:bookmarkStart w:id="90" w:name="_Toc77140110"/>
-      <w:bookmarkStart w:id="91" w:name="_Toc146001130"/>
+      <w:bookmarkStart w:id="91" w:name="_Toc147400806"/>
       <w:r>
         <w:t>Usage</w:t>
       </w:r>
@@ -15303,7 +15546,7 @@
         <w:pStyle w:val="Heading1"/>
       </w:pPr>
       <w:bookmarkStart w:id="92" w:name="_Toc77140115"/>
-      <w:bookmarkStart w:id="93" w:name="_Toc146001131"/>
+      <w:bookmarkStart w:id="93" w:name="_Toc147400807"/>
       <w:r>
         <w:t>Revision</w:t>
       </w:r>
@@ -15323,7 +15566,7 @@
       <w:pPr>
         <w:pStyle w:val="Heading2"/>
       </w:pPr>
-      <w:bookmarkStart w:id="94" w:name="_Toc146001132"/>
+      <w:bookmarkStart w:id="94" w:name="_Toc147400808"/>
       <w:r>
         <w:t>Version 3.0</w:t>
       </w:r>
@@ -15333,9 +15576,11 @@
       <w:pPr>
         <w:pStyle w:val="Heading3"/>
       </w:pPr>
+      <w:bookmarkStart w:id="95" w:name="_Toc147400809"/>
       <w:r>
         <w:t>Version 3.0.0</w:t>
       </w:r>
+      <w:bookmarkEnd w:id="95"/>
     </w:p>
     <w:p>
       <w:r>
@@ -15355,9 +15600,11 @@
       <w:pPr>
         <w:pStyle w:val="Heading3"/>
       </w:pPr>
+      <w:bookmarkStart w:id="96" w:name="_Toc147400810"/>
       <w:r>
         <w:t>Version 3.0.1</w:t>
       </w:r>
+      <w:bookmarkEnd w:id="96"/>
     </w:p>
     <w:p>
       <w:r>
@@ -15388,27 +15635,48 @@
       <w:pPr>
         <w:pStyle w:val="Heading3"/>
       </w:pPr>
+      <w:bookmarkStart w:id="97" w:name="_Toc147400811"/>
       <w:r>
         <w:t>Version 3.0.2</w:t>
       </w:r>
     </w:p>
     <w:p>
       <w:r>
-        <w:t>Improved input read coding</w:t>
-      </w:r>
-      <w:r>
-        <w:t>.</w:t>
+        <w:t>Improved input read coding.</w:t>
+      </w:r>
+    </w:p>
+    <w:p>
+      <w:pPr>
+        <w:pStyle w:val="Heading3"/>
+      </w:pPr>
+      <w:r>
+        <w:t>Version 3.0.</w:t>
+      </w:r>
+      <w:bookmarkEnd w:id="97"/>
+      <w:r>
+        <w:t>3</w:t>
+      </w:r>
+    </w:p>
+    <w:p>
+      <w:r>
+        <w:t>A</w:t>
+      </w:r>
+      <w:r>
+        <w:t>dded ‘#include &lt;stdlib.h&gt;’</w:t>
+      </w:r>
+      <w:r>
+        <w:t xml:space="preserve"> in the appropriate header files to define the exit()and strtod() functions on some operating systems.</w:t>
       </w:r>
     </w:p>
     <w:p>
       <w:pPr>
         <w:pStyle w:val="Heading2"/>
       </w:pPr>
-      <w:bookmarkStart w:id="95" w:name="_Toc146001133"/>
+      <w:bookmarkStart w:id="98" w:name="_Toc147400812"/>
       <w:r>
         <w:t>Version 1.0</w:t>
       </w:r>
-      <w:bookmarkEnd w:id="95"/>
+      <w:bookmarkEnd w:id="98"/>
     </w:p>
     <w:p>
       <w:r>
@@ -15419,11 +15687,11 @@
       <w:pPr>
         <w:pStyle w:val="Heading3"/>
       </w:pPr>
-      <w:bookmarkStart w:id="96" w:name="_Toc146001134"/>
+      <w:bookmarkStart w:id="99" w:name="_Toc147400813"/>
       <w:r>
         <w:t>Version 1.0.2</w:t>
       </w:r>
-      <w:bookmarkEnd w:id="96"/>
+      <w:bookmarkEnd w:id="99"/>
     </w:p>
     <w:p>
       <w:r>
@@ -15521,11 +15789,11 @@
       <w:pPr>
         <w:pStyle w:val="Heading3"/>
       </w:pPr>
-      <w:bookmarkStart w:id="97" w:name="_Toc146001135"/>
+      <w:bookmarkStart w:id="100" w:name="_Toc147400814"/>
       <w:r>
         <w:t>Version 1.0.3</w:t>
       </w:r>
-      <w:bookmarkEnd w:id="97"/>
+      <w:bookmarkEnd w:id="100"/>
     </w:p>
     <w:p>
       <w:r>
@@ -15557,11 +15825,11 @@
       <w:pPr>
         <w:pStyle w:val="Heading3"/>
       </w:pPr>
-      <w:bookmarkStart w:id="98" w:name="_Toc146001136"/>
+      <w:bookmarkStart w:id="101" w:name="_Toc147400815"/>
       <w:r>
         <w:t>Version 1.0.5</w:t>
       </w:r>
-      <w:bookmarkEnd w:id="98"/>
+      <w:bookmarkEnd w:id="101"/>
     </w:p>
     <w:p>
       <w:r>
@@ -15582,11 +15850,11 @@
       <w:pPr>
         <w:pStyle w:val="Heading3"/>
       </w:pPr>
-      <w:bookmarkStart w:id="99" w:name="_Toc146001137"/>
+      <w:bookmarkStart w:id="102" w:name="_Toc147400816"/>
       <w:r>
         <w:t>Version 1.0.7</w:t>
       </w:r>
-      <w:bookmarkEnd w:id="99"/>
+      <w:bookmarkEnd w:id="102"/>
     </w:p>
     <w:p>
       <w:r>
@@ -15606,7 +15874,7 @@
     <w:p>
       <w:pPr>
         <w:rPr>
-          <w:ins w:id="100" w:author="Gert Thijs" w:date="2007-04-19T16:13:00Z"/>
+          <w:ins w:id="103" w:author="Gert Thijs" w:date="2007-04-19T16:13:00Z"/>
         </w:rPr>
       </w:pPr>
       <w:r>
@@ -15641,11 +15909,11 @@
       <w:pPr>
         <w:pStyle w:val="Heading3"/>
       </w:pPr>
-      <w:bookmarkStart w:id="101" w:name="_Toc146001138"/>
+      <w:bookmarkStart w:id="104" w:name="_Toc147400817"/>
       <w:r>
         <w:t>Version 1.0.8</w:t>
       </w:r>
-      <w:bookmarkEnd w:id="101"/>
+      <w:bookmarkEnd w:id="104"/>
     </w:p>
     <w:p>
       <w:r>
@@ -15835,7 +16103,7 @@
         <w:rPr>
           <w:noProof/>
         </w:rPr>
-        <w:t>22</w:t>
+        <w:t>24</w:t>
       </w:r>
     </w:fldSimple>
   </w:p>

</xml_diff>

<commit_message>
Added Pharao logo. Start of 3.0.4 branch
git-svn-id: svn+ssh://duvel.silicos.be/Volumes/Shared/Repository/pharao/trunk@633 888c751e-4bad-439e-8b9b-f549d2222d79
</commit_message>
<xml_diff>
--- a/doc/manual.docx
+++ b/doc/manual.docx
@@ -9,6 +9,7 @@
         <w:rPr>
           <w:rFonts w:ascii="Arial" w:hAnsi="Arial"/>
           <w:b/>
+          <w:smallCaps/>
           <w:color w:val="646464"/>
           <w:sz w:val="144"/>
         </w:rPr>
@@ -18,16 +19,27 @@
         <w:rPr>
           <w:rFonts w:ascii="Arial" w:hAnsi="Arial"/>
           <w:b/>
+          <w:smallCaps/>
           <w:color w:val="646464"/>
           <w:sz w:val="144"/>
         </w:rPr>
         <w:t>Pharao</w:t>
       </w:r>
+      <w:r>
+        <w:rPr>
+          <w:rFonts w:ascii="Arial" w:hAnsi="Arial"/>
+          <w:b/>
+          <w:smallCaps/>
+          <w:color w:val="646464"/>
+          <w:sz w:val="144"/>
+        </w:rPr>
+        <w:t>™</w:t>
+      </w:r>
     </w:p>
     <w:bookmarkEnd w:id="0"/>
     <w:p>
       <w:pPr>
-        <w:spacing w:before="960"/>
+        <w:spacing w:before="240"/>
         <w:jc w:val="center"/>
         <w:rPr>
           <w:sz w:val="28"/>
@@ -35,95 +47,14 @@
       </w:pPr>
       <w:r>
         <w:rPr>
+          <w:noProof/>
           <w:sz w:val="28"/>
-        </w:rPr>
-        <w:t xml:space="preserve">- Version </w:t>
-      </w:r>
-      <w:r>
-        <w:rPr>
-          <w:sz w:val="28"/>
-        </w:rPr>
-        <w:t>3</w:t>
-      </w:r>
-      <w:r>
-        <w:rPr>
-          <w:sz w:val="28"/>
-        </w:rPr>
-        <w:t>.0.</w:t>
-      </w:r>
-      <w:r>
-        <w:rPr>
-          <w:sz w:val="28"/>
-        </w:rPr>
-        <w:t>3</w:t>
-      </w:r>
-      <w:r>
-        <w:rPr>
-          <w:sz w:val="28"/>
-        </w:rPr>
-        <w:t xml:space="preserve"> -</w:t>
-      </w:r>
-    </w:p>
-    <w:p>
-      <w:pPr>
-        <w:jc w:val="center"/>
-        <w:rPr>
-          <w:sz w:val="28"/>
-        </w:rPr>
-      </w:pPr>
-      <w:r>
-        <w:rPr>
-          <w:sz w:val="28"/>
-        </w:rPr>
-        <w:t xml:space="preserve">Last update: </w:t>
-      </w:r>
-      <w:r>
-        <w:rPr>
-          <w:sz w:val="28"/>
-        </w:rPr>
-        <w:t>October</w:t>
-      </w:r>
-      <w:r>
-        <w:rPr>
-          <w:sz w:val="28"/>
-        </w:rPr>
-        <w:t xml:space="preserve"> 29</w:t>
-      </w:r>
-      <w:r>
-        <w:rPr>
-          <w:sz w:val="28"/>
-        </w:rPr>
-        <w:t>, 20</w:t>
-      </w:r>
-      <w:r>
-        <w:rPr>
-          <w:sz w:val="28"/>
-        </w:rPr>
-        <w:t>10</w:t>
-      </w:r>
-    </w:p>
-    <w:p>
-      <w:pPr>
-        <w:ind w:left="0"/>
-        <w:rPr>
-          <w:sz w:val="28"/>
-        </w:rPr>
-      </w:pPr>
-    </w:p>
-    <w:p>
-      <w:pPr>
-        <w:spacing w:before="2400" w:line="360" w:lineRule="auto"/>
-        <w:jc w:val="center"/>
-      </w:pPr>
-      <w:r>
-        <w:rPr>
-          <w:noProof/>
         </w:rPr>
         <w:drawing>
           <wp:inline distT="0" distB="0" distL="0" distR="0">
-            <wp:extent cx="1076960" cy="1076960"/>
-            <wp:effectExtent l="25400" t="0" r="0" b="0"/>
-            <wp:docPr id="2" name="Picture 1" descr="Silicos Logo 10x10"/>
+            <wp:extent cx="1333333" cy="1333333"/>
+            <wp:effectExtent l="0" t="0" r="0" b="0"/>
+            <wp:docPr id="3" name="Picture 2" descr="Pharao.png"/>
             <wp:cNvGraphicFramePr>
               <a:graphicFrameLocks xmlns:a="http://schemas.openxmlformats.org/drawingml/2006/main" noChangeAspect="1"/>
             </wp:cNvGraphicFramePr>
@@ -131,33 +62,23 @@
               <a:graphicData uri="http://schemas.openxmlformats.org/drawingml/2006/picture">
                 <pic:pic xmlns:pic="http://schemas.openxmlformats.org/drawingml/2006/picture">
                   <pic:nvPicPr>
-                    <pic:cNvPr id="0" name="Picture 1" descr="Silicos Logo 10x10"/>
-                    <pic:cNvPicPr>
-                      <a:picLocks noChangeAspect="1" noChangeArrowheads="1"/>
-                    </pic:cNvPicPr>
+                    <pic:cNvPr id="0" name="Pharao.png"/>
+                    <pic:cNvPicPr/>
                   </pic:nvPicPr>
                   <pic:blipFill>
                     <a:blip r:embed="rId5"/>
-                    <a:srcRect/>
                     <a:stretch>
                       <a:fillRect/>
                     </a:stretch>
                   </pic:blipFill>
-                  <pic:spPr bwMode="auto">
+                  <pic:spPr>
                     <a:xfrm>
                       <a:off x="0" y="0"/>
-                      <a:ext cx="1076960" cy="1076960"/>
+                      <a:ext cx="1333333" cy="1333333"/>
                     </a:xfrm>
                     <a:prstGeom prst="rect">
                       <a:avLst/>
                     </a:prstGeom>
-                    <a:noFill/>
-                    <a:ln w="9525">
-                      <a:noFill/>
-                      <a:miter lim="800000"/>
-                      <a:headEnd/>
-                      <a:tailEnd/>
-                    </a:ln>
                   </pic:spPr>
                 </pic:pic>
               </a:graphicData>
@@ -168,6 +89,123 @@
     </w:p>
     <w:p>
       <w:pPr>
+        <w:spacing w:before="960"/>
+        <w:jc w:val="center"/>
+        <w:rPr>
+          <w:sz w:val="24"/>
+        </w:rPr>
+      </w:pPr>
+      <w:r>
+        <w:rPr>
+          <w:sz w:val="24"/>
+        </w:rPr>
+        <w:t xml:space="preserve">- Version </w:t>
+      </w:r>
+      <w:r>
+        <w:rPr>
+          <w:sz w:val="24"/>
+        </w:rPr>
+        <w:t>3</w:t>
+      </w:r>
+      <w:r>
+        <w:rPr>
+          <w:sz w:val="24"/>
+        </w:rPr>
+        <w:t>.0.</w:t>
+      </w:r>
+      <w:r>
+        <w:rPr>
+          <w:sz w:val="24"/>
+        </w:rPr>
+        <w:t>4</w:t>
+      </w:r>
+      <w:r>
+        <w:rPr>
+          <w:sz w:val="24"/>
+        </w:rPr>
+        <w:t xml:space="preserve"> -</w:t>
+      </w:r>
+    </w:p>
+    <w:p>
+      <w:pPr>
+        <w:jc w:val="center"/>
+        <w:rPr>
+          <w:sz w:val="24"/>
+        </w:rPr>
+      </w:pPr>
+      <w:r>
+        <w:rPr>
+          <w:sz w:val="24"/>
+        </w:rPr>
+        <w:t xml:space="preserve">Last update: </w:t>
+      </w:r>
+      <w:r>
+        <w:rPr>
+          <w:sz w:val="24"/>
+        </w:rPr>
+        <w:t>June 12</w:t>
+      </w:r>
+      <w:r>
+        <w:rPr>
+          <w:sz w:val="24"/>
+        </w:rPr>
+        <w:t>, 201</w:t>
+      </w:r>
+      <w:r>
+        <w:rPr>
+          <w:sz w:val="24"/>
+        </w:rPr>
+        <w:t>1</w:t>
+      </w:r>
+    </w:p>
+    <w:p>
+      <w:pPr>
+        <w:spacing w:before="1080" w:line="360" w:lineRule="auto"/>
+        <w:jc w:val="center"/>
+      </w:pPr>
+      <w:r>
+        <w:rPr>
+          <w:noProof/>
+        </w:rPr>
+        <w:drawing>
+          <wp:inline distT="0" distB="0" distL="0" distR="0">
+            <wp:extent cx="755294" cy="755294"/>
+            <wp:effectExtent l="25400" t="0" r="6706" b="0"/>
+            <wp:docPr id="1" name="Picture 0" descr="Silicos Logo.jpg"/>
+            <wp:cNvGraphicFramePr>
+              <a:graphicFrameLocks xmlns:a="http://schemas.openxmlformats.org/drawingml/2006/main" noChangeAspect="1"/>
+            </wp:cNvGraphicFramePr>
+            <a:graphic xmlns:a="http://schemas.openxmlformats.org/drawingml/2006/main">
+              <a:graphicData uri="http://schemas.openxmlformats.org/drawingml/2006/picture">
+                <pic:pic xmlns:pic="http://schemas.openxmlformats.org/drawingml/2006/picture">
+                  <pic:nvPicPr>
+                    <pic:cNvPr id="0" name="Silicos Logo.jpg"/>
+                    <pic:cNvPicPr/>
+                  </pic:nvPicPr>
+                  <pic:blipFill>
+                    <a:blip r:embed="rId6"/>
+                    <a:stretch>
+                      <a:fillRect/>
+                    </a:stretch>
+                  </pic:blipFill>
+                  <pic:spPr>
+                    <a:xfrm>
+                      <a:off x="0" y="0"/>
+                      <a:ext cx="755294" cy="755294"/>
+                    </a:xfrm>
+                    <a:prstGeom prst="rect">
+                      <a:avLst/>
+                    </a:prstGeom>
+                  </pic:spPr>
+                </pic:pic>
+              </a:graphicData>
+            </a:graphic>
+          </wp:inline>
+        </w:drawing>
+      </w:r>
+    </w:p>
+    <w:p>
+      <w:pPr>
         <w:spacing w:before="360"/>
         <w:jc w:val="center"/>
         <w:rPr>
@@ -196,7 +234,13 @@
         <w:rPr>
           <w:rFonts w:ascii="Arial" w:hAnsi="Arial"/>
         </w:rPr>
-        <w:t>10</w:t>
+        <w:t>1</w:t>
+      </w:r>
+      <w:r>
+        <w:rPr>
+          <w:rFonts w:ascii="Arial" w:hAnsi="Arial"/>
+        </w:rPr>
+        <w:t>1</w:t>
       </w:r>
     </w:p>
     <w:p>
@@ -207,14 +251,14 @@
           <w:rFonts w:ascii="Arial" w:hAnsi="Arial"/>
         </w:rPr>
         <w:sectPr>
-          <w:headerReference w:type="default" r:id="rId6"/>
-          <w:footerReference w:type="default" r:id="rId7"/>
-          <w:headerReference w:type="first" r:id="rId8"/>
-          <w:footerReference w:type="first" r:id="rId9"/>
+          <w:headerReference w:type="default" r:id="rId7"/>
+          <w:footerReference w:type="default" r:id="rId8"/>
+          <w:headerReference w:type="first" r:id="rId9"/>
+          <w:footerReference w:type="first" r:id="rId10"/>
           <w:pgSz w:w="11900" w:h="16840"/>
           <w:pgMar w:top="1304" w:right="1134" w:bottom="1418" w:left="1134" w:header="567" w:footer="680" w:gutter="567"/>
           <w:titlePg/>
-          <w:printerSettings r:id="rId10"/>
+          <w:printerSettings r:id="rId11"/>
         </w:sectPr>
       </w:pPr>
       <w:r>
@@ -322,7 +366,7 @@
         <w:rPr>
           <w:noProof/>
         </w:rPr>
-        <w:instrText xml:space="preserve"> PAGEREF _Toc147400778 \h </w:instrText>
+        <w:instrText xml:space="preserve"> PAGEREF _Toc169493091 \h </w:instrText>
       </w:r>
       <w:r>
         <w:rPr>
@@ -403,7 +447,7 @@
         <w:rPr>
           <w:noProof/>
         </w:rPr>
-        <w:instrText xml:space="preserve"> PAGEREF _Toc147400779 \h </w:instrText>
+        <w:instrText xml:space="preserve"> PAGEREF _Toc169493092 \h </w:instrText>
       </w:r>
       <w:r>
         <w:rPr>
@@ -482,7 +526,7 @@
         <w:rPr>
           <w:noProof/>
         </w:rPr>
-        <w:instrText xml:space="preserve"> PAGEREF _Toc147400780 \h </w:instrText>
+        <w:instrText xml:space="preserve"> PAGEREF _Toc169493093 \h </w:instrText>
       </w:r>
       <w:r>
         <w:rPr>
@@ -561,7 +605,7 @@
         <w:rPr>
           <w:noProof/>
         </w:rPr>
-        <w:instrText xml:space="preserve"> PAGEREF _Toc147400781 \h </w:instrText>
+        <w:instrText xml:space="preserve"> PAGEREF _Toc169493094 \h </w:instrText>
       </w:r>
       <w:r>
         <w:rPr>
@@ -640,7 +684,7 @@
         <w:rPr>
           <w:noProof/>
         </w:rPr>
-        <w:instrText xml:space="preserve"> PAGEREF _Toc147400782 \h </w:instrText>
+        <w:instrText xml:space="preserve"> PAGEREF _Toc169493095 \h </w:instrText>
       </w:r>
       <w:r>
         <w:rPr>
@@ -719,7 +763,7 @@
         <w:rPr>
           <w:noProof/>
         </w:rPr>
-        <w:instrText xml:space="preserve"> PAGEREF _Toc147400783 \h </w:instrText>
+        <w:instrText xml:space="preserve"> PAGEREF _Toc169493096 \h </w:instrText>
       </w:r>
       <w:r>
         <w:rPr>
@@ -798,7 +842,7 @@
         <w:rPr>
           <w:noProof/>
         </w:rPr>
-        <w:instrText xml:space="preserve"> PAGEREF _Toc147400784 \h </w:instrText>
+        <w:instrText xml:space="preserve"> PAGEREF _Toc169493097 \h </w:instrText>
       </w:r>
       <w:r>
         <w:rPr>
@@ -877,7 +921,7 @@
         <w:rPr>
           <w:noProof/>
         </w:rPr>
-        <w:instrText xml:space="preserve"> PAGEREF _Toc147400785 \h </w:instrText>
+        <w:instrText xml:space="preserve"> PAGEREF _Toc169493098 \h </w:instrText>
       </w:r>
       <w:r>
         <w:rPr>
@@ -956,7 +1000,7 @@
         <w:rPr>
           <w:noProof/>
         </w:rPr>
-        <w:instrText xml:space="preserve"> PAGEREF _Toc147400786 \h </w:instrText>
+        <w:instrText xml:space="preserve"> PAGEREF _Toc169493099 \h </w:instrText>
       </w:r>
       <w:r>
         <w:rPr>
@@ -1035,7 +1079,7 @@
         <w:rPr>
           <w:noProof/>
         </w:rPr>
-        <w:instrText xml:space="preserve"> PAGEREF _Toc147400787 \h </w:instrText>
+        <w:instrText xml:space="preserve"> PAGEREF _Toc169493100 \h </w:instrText>
       </w:r>
       <w:r>
         <w:rPr>
@@ -1114,7 +1158,7 @@
         <w:rPr>
           <w:noProof/>
         </w:rPr>
-        <w:instrText xml:space="preserve"> PAGEREF _Toc147400788 \h </w:instrText>
+        <w:instrText xml:space="preserve"> PAGEREF _Toc169493101 \h </w:instrText>
       </w:r>
       <w:r>
         <w:rPr>
@@ -1193,7 +1237,7 @@
         <w:rPr>
           <w:noProof/>
         </w:rPr>
-        <w:instrText xml:space="preserve"> PAGEREF _Toc147400789 \h </w:instrText>
+        <w:instrText xml:space="preserve"> PAGEREF _Toc169493102 \h </w:instrText>
       </w:r>
       <w:r>
         <w:rPr>
@@ -1272,7 +1316,7 @@
         <w:rPr>
           <w:noProof/>
         </w:rPr>
-        <w:instrText xml:space="preserve"> PAGEREF _Toc147400790 \h </w:instrText>
+        <w:instrText xml:space="preserve"> PAGEREF _Toc169493103 \h </w:instrText>
       </w:r>
       <w:r>
         <w:rPr>
@@ -1351,7 +1395,7 @@
         <w:rPr>
           <w:noProof/>
         </w:rPr>
-        <w:instrText xml:space="preserve"> PAGEREF _Toc147400791 \h </w:instrText>
+        <w:instrText xml:space="preserve"> PAGEREF _Toc169493104 \h </w:instrText>
       </w:r>
       <w:r>
         <w:rPr>
@@ -1430,7 +1474,7 @@
         <w:rPr>
           <w:noProof/>
         </w:rPr>
-        <w:instrText xml:space="preserve"> PAGEREF _Toc147400792 \h </w:instrText>
+        <w:instrText xml:space="preserve"> PAGEREF _Toc169493105 \h </w:instrText>
       </w:r>
       <w:r>
         <w:rPr>
@@ -1509,7 +1553,7 @@
         <w:rPr>
           <w:noProof/>
         </w:rPr>
-        <w:instrText xml:space="preserve"> PAGEREF _Toc147400793 \h </w:instrText>
+        <w:instrText xml:space="preserve"> PAGEREF _Toc169493106 \h </w:instrText>
       </w:r>
       <w:r>
         <w:rPr>
@@ -1588,7 +1632,7 @@
         <w:rPr>
           <w:noProof/>
         </w:rPr>
-        <w:instrText xml:space="preserve"> PAGEREF _Toc147400794 \h </w:instrText>
+        <w:instrText xml:space="preserve"> PAGEREF _Toc169493107 \h </w:instrText>
       </w:r>
       <w:r>
         <w:rPr>
@@ -1667,7 +1711,7 @@
         <w:rPr>
           <w:noProof/>
         </w:rPr>
-        <w:instrText xml:space="preserve"> PAGEREF _Toc147400795 \h </w:instrText>
+        <w:instrText xml:space="preserve"> PAGEREF _Toc169493108 \h </w:instrText>
       </w:r>
       <w:r>
         <w:rPr>
@@ -1746,7 +1790,7 @@
         <w:rPr>
           <w:noProof/>
         </w:rPr>
-        <w:instrText xml:space="preserve"> PAGEREF _Toc147400796 \h </w:instrText>
+        <w:instrText xml:space="preserve"> PAGEREF _Toc169493109 \h </w:instrText>
       </w:r>
       <w:r>
         <w:rPr>
@@ -1827,7 +1871,7 @@
         <w:rPr>
           <w:noProof/>
         </w:rPr>
-        <w:instrText xml:space="preserve"> PAGEREF _Toc147400797 \h </w:instrText>
+        <w:instrText xml:space="preserve"> PAGEREF _Toc169493110 \h </w:instrText>
       </w:r>
       <w:r>
         <w:rPr>
@@ -1906,7 +1950,7 @@
         <w:rPr>
           <w:noProof/>
         </w:rPr>
-        <w:instrText xml:space="preserve"> PAGEREF _Toc147400798 \h </w:instrText>
+        <w:instrText xml:space="preserve"> PAGEREF _Toc169493111 \h </w:instrText>
       </w:r>
       <w:r>
         <w:rPr>
@@ -1985,7 +2029,7 @@
         <w:rPr>
           <w:noProof/>
         </w:rPr>
-        <w:instrText xml:space="preserve"> PAGEREF _Toc147400799 \h </w:instrText>
+        <w:instrText xml:space="preserve"> PAGEREF _Toc169493112 \h </w:instrText>
       </w:r>
       <w:r>
         <w:rPr>
@@ -2064,7 +2108,7 @@
         <w:rPr>
           <w:noProof/>
         </w:rPr>
-        <w:instrText xml:space="preserve"> PAGEREF _Toc147400800 \h </w:instrText>
+        <w:instrText xml:space="preserve"> PAGEREF _Toc169493113 \h </w:instrText>
       </w:r>
       <w:r>
         <w:rPr>
@@ -2143,7 +2187,7 @@
         <w:rPr>
           <w:noProof/>
         </w:rPr>
-        <w:instrText xml:space="preserve"> PAGEREF _Toc147400801 \h </w:instrText>
+        <w:instrText xml:space="preserve"> PAGEREF _Toc169493114 \h </w:instrText>
       </w:r>
       <w:r>
         <w:rPr>
@@ -2222,7 +2266,7 @@
         <w:rPr>
           <w:noProof/>
         </w:rPr>
-        <w:instrText xml:space="preserve"> PAGEREF _Toc147400802 \h </w:instrText>
+        <w:instrText xml:space="preserve"> PAGEREF _Toc169493115 \h </w:instrText>
       </w:r>
       <w:r>
         <w:rPr>
@@ -2303,7 +2347,7 @@
         <w:rPr>
           <w:noProof/>
         </w:rPr>
-        <w:instrText xml:space="preserve"> PAGEREF _Toc147400803 \h </w:instrText>
+        <w:instrText xml:space="preserve"> PAGEREF _Toc169493116 \h </w:instrText>
       </w:r>
       <w:r>
         <w:rPr>
@@ -2384,7 +2428,7 @@
         <w:rPr>
           <w:noProof/>
         </w:rPr>
-        <w:instrText xml:space="preserve"> PAGEREF _Toc147400804 \h </w:instrText>
+        <w:instrText xml:space="preserve"> PAGEREF _Toc169493117 \h </w:instrText>
       </w:r>
       <w:r>
         <w:rPr>
@@ -2463,7 +2507,7 @@
         <w:rPr>
           <w:noProof/>
         </w:rPr>
-        <w:instrText xml:space="preserve"> PAGEREF _Toc147400805 \h </w:instrText>
+        <w:instrText xml:space="preserve"> PAGEREF _Toc169493118 \h </w:instrText>
       </w:r>
       <w:r>
         <w:rPr>
@@ -2542,7 +2586,7 @@
         <w:rPr>
           <w:noProof/>
         </w:rPr>
-        <w:instrText xml:space="preserve"> PAGEREF _Toc147400806 \h </w:instrText>
+        <w:instrText xml:space="preserve"> PAGEREF _Toc169493119 \h </w:instrText>
       </w:r>
       <w:r>
         <w:rPr>
@@ -2623,7 +2667,7 @@
         <w:rPr>
           <w:noProof/>
         </w:rPr>
-        <w:instrText xml:space="preserve"> PAGEREF _Toc147400807 \h </w:instrText>
+        <w:instrText xml:space="preserve"> PAGEREF _Toc169493120 \h </w:instrText>
       </w:r>
       <w:r>
         <w:rPr>
@@ -2702,7 +2746,7 @@
         <w:rPr>
           <w:noProof/>
         </w:rPr>
-        <w:instrText xml:space="preserve"> PAGEREF _Toc147400808 \h </w:instrText>
+        <w:instrText xml:space="preserve"> PAGEREF _Toc169493121 \h </w:instrText>
       </w:r>
       <w:r>
         <w:rPr>
@@ -2781,7 +2825,7 @@
         <w:rPr>
           <w:noProof/>
         </w:rPr>
-        <w:instrText xml:space="preserve"> PAGEREF _Toc147400809 \h </w:instrText>
+        <w:instrText xml:space="preserve"> PAGEREF _Toc169493122 \h </w:instrText>
       </w:r>
       <w:r>
         <w:rPr>
@@ -2860,7 +2904,7 @@
         <w:rPr>
           <w:noProof/>
         </w:rPr>
-        <w:instrText xml:space="preserve"> PAGEREF _Toc147400810 \h </w:instrText>
+        <w:instrText xml:space="preserve"> PAGEREF _Toc169493123 \h </w:instrText>
       </w:r>
       <w:r>
         <w:rPr>
@@ -2939,7 +2983,165 @@
         <w:rPr>
           <w:noProof/>
         </w:rPr>
-        <w:instrText xml:space="preserve"> PAGEREF _Toc147400811 \h </w:instrText>
+        <w:instrText xml:space="preserve"> PAGEREF _Toc169493124 \h </w:instrText>
+      </w:r>
+      <w:r>
+        <w:rPr>
+          <w:noProof/>
+        </w:rPr>
+      </w:r>
+      <w:r>
+        <w:rPr>
+          <w:noProof/>
+        </w:rPr>
+        <w:fldChar w:fldCharType="separate"/>
+      </w:r>
+      <w:r>
+        <w:rPr>
+          <w:noProof/>
+        </w:rPr>
+        <w:t>22</w:t>
+      </w:r>
+      <w:r>
+        <w:rPr>
+          <w:noProof/>
+        </w:rPr>
+        <w:fldChar w:fldCharType="end"/>
+      </w:r>
+    </w:p>
+    <w:p>
+      <w:pPr>
+        <w:pStyle w:val="TOC3"/>
+        <w:tabs>
+          <w:tab w:val="left" w:pos="1160"/>
+          <w:tab w:val="right" w:leader="dot" w:pos="9055"/>
+        </w:tabs>
+        <w:rPr>
+          <w:rFonts w:eastAsiaTheme="minorEastAsia" w:cstheme="minorBidi"/>
+          <w:i w:val="0"/>
+          <w:noProof/>
+          <w:sz w:val="24"/>
+          <w:szCs w:val="24"/>
+        </w:rPr>
+      </w:pPr>
+      <w:r>
+        <w:rPr>
+          <w:noProof/>
+        </w:rPr>
+        <w:t>6.1.4.</w:t>
+      </w:r>
+      <w:r>
+        <w:rPr>
+          <w:rFonts w:eastAsiaTheme="minorEastAsia" w:cstheme="minorBidi"/>
+          <w:i w:val="0"/>
+          <w:noProof/>
+          <w:sz w:val="24"/>
+          <w:szCs w:val="24"/>
+        </w:rPr>
+        <w:tab/>
+      </w:r>
+      <w:r>
+        <w:rPr>
+          <w:noProof/>
+        </w:rPr>
+        <w:t>Version 3.0.3</w:t>
+      </w:r>
+      <w:r>
+        <w:rPr>
+          <w:noProof/>
+        </w:rPr>
+        <w:tab/>
+      </w:r>
+      <w:r>
+        <w:rPr>
+          <w:noProof/>
+        </w:rPr>
+        <w:fldChar w:fldCharType="begin"/>
+      </w:r>
+      <w:r>
+        <w:rPr>
+          <w:noProof/>
+        </w:rPr>
+        <w:instrText xml:space="preserve"> PAGEREF _Toc169493125 \h </w:instrText>
+      </w:r>
+      <w:r>
+        <w:rPr>
+          <w:noProof/>
+        </w:rPr>
+      </w:r>
+      <w:r>
+        <w:rPr>
+          <w:noProof/>
+        </w:rPr>
+        <w:fldChar w:fldCharType="separate"/>
+      </w:r>
+      <w:r>
+        <w:rPr>
+          <w:noProof/>
+        </w:rPr>
+        <w:t>22</w:t>
+      </w:r>
+      <w:r>
+        <w:rPr>
+          <w:noProof/>
+        </w:rPr>
+        <w:fldChar w:fldCharType="end"/>
+      </w:r>
+    </w:p>
+    <w:p>
+      <w:pPr>
+        <w:pStyle w:val="TOC3"/>
+        <w:tabs>
+          <w:tab w:val="left" w:pos="1160"/>
+          <w:tab w:val="right" w:leader="dot" w:pos="9055"/>
+        </w:tabs>
+        <w:rPr>
+          <w:rFonts w:eastAsiaTheme="minorEastAsia" w:cstheme="minorBidi"/>
+          <w:i w:val="0"/>
+          <w:noProof/>
+          <w:sz w:val="24"/>
+          <w:szCs w:val="24"/>
+        </w:rPr>
+      </w:pPr>
+      <w:r>
+        <w:rPr>
+          <w:noProof/>
+        </w:rPr>
+        <w:t>6.1.5.</w:t>
+      </w:r>
+      <w:r>
+        <w:rPr>
+          <w:rFonts w:eastAsiaTheme="minorEastAsia" w:cstheme="minorBidi"/>
+          <w:i w:val="0"/>
+          <w:noProof/>
+          <w:sz w:val="24"/>
+          <w:szCs w:val="24"/>
+        </w:rPr>
+        <w:tab/>
+      </w:r>
+      <w:r>
+        <w:rPr>
+          <w:noProof/>
+        </w:rPr>
+        <w:t>Version 3.0.4</w:t>
+      </w:r>
+      <w:r>
+        <w:rPr>
+          <w:noProof/>
+        </w:rPr>
+        <w:tab/>
+      </w:r>
+      <w:r>
+        <w:rPr>
+          <w:noProof/>
+        </w:rPr>
+        <w:fldChar w:fldCharType="begin"/>
+      </w:r>
+      <w:r>
+        <w:rPr>
+          <w:noProof/>
+        </w:rPr>
+        <w:instrText xml:space="preserve"> PAGEREF _Toc169493126 \h </w:instrText>
       </w:r>
       <w:r>
         <w:rPr>
@@ -3018,7 +3220,7 @@
         <w:rPr>
           <w:noProof/>
         </w:rPr>
-        <w:instrText xml:space="preserve"> PAGEREF _Toc147400812 \h </w:instrText>
+        <w:instrText xml:space="preserve"> PAGEREF _Toc169493127 \h </w:instrText>
       </w:r>
       <w:r>
         <w:rPr>
@@ -3097,7 +3299,7 @@
         <w:rPr>
           <w:noProof/>
         </w:rPr>
-        <w:instrText xml:space="preserve"> PAGEREF _Toc147400813 \h </w:instrText>
+        <w:instrText xml:space="preserve"> PAGEREF _Toc169493128 \h </w:instrText>
       </w:r>
       <w:r>
         <w:rPr>
@@ -3176,7 +3378,7 @@
         <w:rPr>
           <w:noProof/>
         </w:rPr>
-        <w:instrText xml:space="preserve"> PAGEREF _Toc147400814 \h </w:instrText>
+        <w:instrText xml:space="preserve"> PAGEREF _Toc169493129 \h </w:instrText>
       </w:r>
       <w:r>
         <w:rPr>
@@ -3255,7 +3457,7 @@
         <w:rPr>
           <w:noProof/>
         </w:rPr>
-        <w:instrText xml:space="preserve"> PAGEREF _Toc147400815 \h </w:instrText>
+        <w:instrText xml:space="preserve"> PAGEREF _Toc169493130 \h </w:instrText>
       </w:r>
       <w:r>
         <w:rPr>
@@ -3334,7 +3536,7 @@
         <w:rPr>
           <w:noProof/>
         </w:rPr>
-        <w:instrText xml:space="preserve"> PAGEREF _Toc147400816 \h </w:instrText>
+        <w:instrText xml:space="preserve"> PAGEREF _Toc169493131 \h </w:instrText>
       </w:r>
       <w:r>
         <w:rPr>
@@ -3413,7 +3615,7 @@
         <w:rPr>
           <w:noProof/>
         </w:rPr>
-        <w:instrText xml:space="preserve"> PAGEREF _Toc147400817 \h </w:instrText>
+        <w:instrText xml:space="preserve"> PAGEREF _Toc169493132 \h </w:instrText>
       </w:r>
       <w:r>
         <w:rPr>
@@ -3430,7 +3632,7 @@
         <w:rPr>
           <w:noProof/>
         </w:rPr>
-        <w:t>22</w:t>
+        <w:t>23</w:t>
       </w:r>
       <w:r>
         <w:rPr>
@@ -3470,7 +3672,7 @@
         <w:sectPr>
           <w:pgSz w:w="11900" w:h="16840"/>
           <w:pgMar w:top="1304" w:right="1134" w:bottom="1418" w:left="1134" w:header="567" w:footer="680" w:gutter="567"/>
-          <w:printerSettings r:id="rId11"/>
+          <w:printerSettings r:id="rId12"/>
         </w:sectPr>
       </w:pPr>
     </w:p>
@@ -3480,7 +3682,7 @@
       </w:pPr>
       <w:bookmarkStart w:id="1" w:name="_Toc1031613"/>
       <w:bookmarkStart w:id="2" w:name="_Toc77140084"/>
-      <w:bookmarkStart w:id="3" w:name="_Toc147400778"/>
+      <w:bookmarkStart w:id="3" w:name="_Toc169493091"/>
       <w:r>
         <w:t>Introductio</w:t>
       </w:r>
@@ -3505,7 +3707,13 @@
         <w:jc w:val="left"/>
       </w:pPr>
       <w:r>
-        <w:t>Copyright (C) 2005-2010 by Silicos NV</w:t>
+        <w:t>Copyright (C) 2005-201</w:t>
+      </w:r>
+      <w:r>
+        <w:t>1</w:t>
+      </w:r>
+      <w:r>
+        <w:t xml:space="preserve"> by Silicos NV</w:t>
       </w:r>
     </w:p>
     <w:p>
@@ -3912,7 +4120,7 @@
       </w:pPr>
       <w:bookmarkStart w:id="4" w:name="_Ref35922985"/>
       <w:bookmarkStart w:id="5" w:name="_Toc77140085"/>
-      <w:bookmarkStart w:id="6" w:name="_Toc147400779"/>
+      <w:bookmarkStart w:id="6" w:name="_Toc169493092"/>
       <w:r>
         <w:t>Implementation details</w:t>
       </w:r>
@@ -3925,7 +4133,7 @@
         <w:pStyle w:val="Heading2"/>
       </w:pPr>
       <w:bookmarkStart w:id="7" w:name="_Toc77140086"/>
-      <w:bookmarkStart w:id="8" w:name="_Toc147400780"/>
+      <w:bookmarkStart w:id="8" w:name="_Toc169493093"/>
       <w:r>
         <w:t>Pharmacophores</w:t>
       </w:r>
@@ -3937,7 +4145,7 @@
         <w:pStyle w:val="Heading3"/>
       </w:pPr>
       <w:bookmarkStart w:id="9" w:name="_Toc77140087"/>
-      <w:bookmarkStart w:id="10" w:name="_Toc147400781"/>
+      <w:bookmarkStart w:id="10" w:name="_Toc169493094"/>
       <w:r>
         <w:t>Concept</w:t>
       </w:r>
@@ -4082,7 +4290,7 @@
             <o:lock v:ext="edit" aspectratio="t"/>
           </v:shapetype>
           <v:shape id="_x0000_i1025" type="#_x0000_t75" style="width:130.4pt;height:24pt">
-            <v:imagedata r:id="rId12" r:pict="rId13" o:title=""/>
+            <v:imagedata r:id="rId13" r:pict="rId14" o:title=""/>
           </v:shape>
         </w:pict>
       </w:r>
@@ -5504,7 +5712,7 @@
       <w:bookmarkStart w:id="13" w:name="_Ref36273616"/>
       <w:bookmarkStart w:id="14" w:name="_Ref36275405"/>
       <w:bookmarkStart w:id="15" w:name="_Toc77140088"/>
-      <w:bookmarkStart w:id="16" w:name="_Toc147400782"/>
+      <w:bookmarkStart w:id="16" w:name="_Toc169493095"/>
       <w:r>
         <w:t>Format</w:t>
       </w:r>
@@ -6183,7 +6391,7 @@
       <w:bookmarkStart w:id="17" w:name="_Ref35922253"/>
       <w:bookmarkStart w:id="18" w:name="_Ref36273743"/>
       <w:bookmarkStart w:id="19" w:name="_Toc77140089"/>
-      <w:bookmarkStart w:id="20" w:name="_Toc147400783"/>
+      <w:bookmarkStart w:id="20" w:name="_Toc169493096"/>
       <w:r>
         <w:t>Generating pharmacophore</w:t>
       </w:r>
@@ -6201,7 +6409,7 @@
       </w:pPr>
       <w:bookmarkStart w:id="21" w:name="_Ref36277247"/>
       <w:bookmarkStart w:id="22" w:name="_Toc77140090"/>
-      <w:bookmarkStart w:id="23" w:name="_Toc147400784"/>
+      <w:bookmarkStart w:id="23" w:name="_Toc169493097"/>
       <w:r>
         <w:t xml:space="preserve">Aromatic </w:t>
       </w:r>
@@ -6409,7 +6617,7 @@
                     </pic:cNvPicPr>
                   </pic:nvPicPr>
                   <pic:blipFill>
-                    <a:blip r:embed="rId14"/>
+                    <a:blip r:embed="rId15"/>
                     <a:srcRect/>
                     <a:stretch>
                       <a:fillRect/>
@@ -6471,7 +6679,7 @@
       </w:pPr>
       <w:bookmarkStart w:id="27" w:name="_Ref36277284"/>
       <w:bookmarkStart w:id="28" w:name="_Toc77140091"/>
-      <w:bookmarkStart w:id="29" w:name="_Toc147400785"/>
+      <w:bookmarkStart w:id="29" w:name="_Toc169493098"/>
       <w:r>
         <w:t xml:space="preserve">Hydrogen </w:t>
       </w:r>
@@ -6753,7 +6961,7 @@
                     <pic:cNvPicPr/>
                   </pic:nvPicPr>
                   <pic:blipFill>
-                    <a:blip r:embed="rId15"/>
+                    <a:blip r:embed="rId16"/>
                     <a:stretch>
                       <a:fillRect/>
                     </a:stretch>
@@ -6781,7 +6989,7 @@
       <w:bookmarkStart w:id="31" w:name="_Ref36197346"/>
       <w:bookmarkStart w:id="32" w:name="_Ref36277336"/>
       <w:bookmarkStart w:id="33" w:name="_Toc77140092"/>
-      <w:bookmarkStart w:id="34" w:name="_Toc147400786"/>
+      <w:bookmarkStart w:id="34" w:name="_Toc169493099"/>
       <w:r>
         <w:t xml:space="preserve">Hydrogen </w:t>
       </w:r>
@@ -7331,7 +7539,7 @@
                     </pic:cNvPicPr>
                   </pic:nvPicPr>
                   <pic:blipFill>
-                    <a:blip r:embed="rId17"/>
+                    <a:blip r:embed="rId18"/>
                     <a:srcRect/>
                     <a:stretch>
                       <a:fillRect/>
@@ -7391,7 +7599,7 @@
       </w:pPr>
       <w:bookmarkStart w:id="37" w:name="_Ref36277351"/>
       <w:bookmarkStart w:id="38" w:name="_Toc77140093"/>
-      <w:bookmarkStart w:id="39" w:name="_Toc147400787"/>
+      <w:bookmarkStart w:id="39" w:name="_Toc169493100"/>
       <w:r>
         <w:t xml:space="preserve">Lipophilic </w:t>
       </w:r>
@@ -9120,7 +9328,7 @@
                     </pic:cNvPicPr>
                   </pic:nvPicPr>
                   <pic:blipFill>
-                    <a:blip r:embed="rId18"/>
+                    <a:blip r:embed="rId19"/>
                     <a:srcRect/>
                     <a:stretch>
                       <a:fillRect/>
@@ -9223,7 +9431,7 @@
       </w:pPr>
       <w:bookmarkStart w:id="43" w:name="_Ref56654082"/>
       <w:bookmarkStart w:id="44" w:name="_Toc77140094"/>
-      <w:bookmarkStart w:id="45" w:name="_Toc147400788"/>
+      <w:bookmarkStart w:id="45" w:name="_Toc169493101"/>
       <w:r>
         <w:t xml:space="preserve">Charge </w:t>
       </w:r>
@@ -9304,13 +9512,13 @@
       <w:pPr>
         <w:pStyle w:val="Heading3"/>
       </w:pPr>
-      <w:bookmarkStart w:id="47" w:name="_Toc147400789"/>
-      <w:bookmarkStart w:id="48" w:name="_Toc77140095"/>
-      <w:bookmarkStart w:id="49" w:name="_Ref145673489"/>
+      <w:bookmarkStart w:id="47" w:name="_Toc77140095"/>
+      <w:bookmarkStart w:id="48" w:name="_Ref145673489"/>
+      <w:bookmarkStart w:id="49" w:name="_Toc169493102"/>
       <w:r>
         <w:t>Hybrid lipophilic centers</w:t>
       </w:r>
-      <w:bookmarkEnd w:id="47"/>
+      <w:bookmarkEnd w:id="49"/>
     </w:p>
     <w:p>
       <w:r>
@@ -9536,7 +9744,7 @@
       <w:pPr>
         <w:pStyle w:val="Heading3"/>
       </w:pPr>
-      <w:bookmarkStart w:id="50" w:name="_Toc147400790"/>
+      <w:bookmarkStart w:id="50" w:name="_Toc169493103"/>
       <w:r>
         <w:t>Hybrid hydrogen donors and acceptor centers</w:t>
       </w:r>
@@ -9620,13 +9828,13 @@
       <w:pPr>
         <w:pStyle w:val="Heading2"/>
       </w:pPr>
-      <w:bookmarkStart w:id="51" w:name="_Toc147400791"/>
+      <w:bookmarkStart w:id="51" w:name="_Toc169493104"/>
       <w:r>
         <w:t>Merging pharmacophore points</w:t>
       </w:r>
       <w:bookmarkEnd w:id="46"/>
+      <w:bookmarkEnd w:id="47"/>
       <w:bookmarkEnd w:id="48"/>
-      <w:bookmarkEnd w:id="49"/>
       <w:bookmarkEnd w:id="51"/>
     </w:p>
     <w:p>
@@ -9778,7 +9986,7 @@
                     </pic:cNvPicPr>
                   </pic:nvPicPr>
                   <pic:blipFill>
-                    <a:blip r:embed="rId19"/>
+                    <a:blip r:embed="rId20"/>
                     <a:srcRect/>
                     <a:stretch>
                       <a:fillRect/>
@@ -9858,7 +10066,7 @@
       <w:bookmarkStart w:id="53" w:name="_Ref34729630"/>
       <w:bookmarkStart w:id="54" w:name="_Ref35922276"/>
       <w:bookmarkStart w:id="55" w:name="_Toc77140096"/>
-      <w:bookmarkStart w:id="56" w:name="_Toc147400792"/>
+      <w:bookmarkStart w:id="56" w:name="_Toc169493105"/>
       <w:r>
         <w:t>Aligning pharmacophores</w:t>
       </w:r>
@@ -9872,7 +10080,7 @@
         <w:pStyle w:val="Heading3"/>
       </w:pPr>
       <w:bookmarkStart w:id="57" w:name="_Toc77140097"/>
-      <w:bookmarkStart w:id="58" w:name="_Toc147400793"/>
+      <w:bookmarkStart w:id="58" w:name="_Toc169493106"/>
       <w:r>
         <w:t xml:space="preserve">Problem </w:t>
       </w:r>
@@ -9991,7 +10199,7 @@
       </w:pPr>
       <w:bookmarkStart w:id="59" w:name="_Ref36277819"/>
       <w:bookmarkStart w:id="60" w:name="_Toc77140098"/>
-      <w:bookmarkStart w:id="61" w:name="_Toc147400794"/>
+      <w:bookmarkStart w:id="61" w:name="_Toc169493107"/>
       <w:r>
         <w:t>Feature mapping</w:t>
       </w:r>
@@ -10197,7 +10405,7 @@
                     </pic:cNvPicPr>
                   </pic:nvPicPr>
                   <pic:blipFill>
-                    <a:blip r:embed="rId20"/>
+                    <a:blip r:embed="rId21"/>
                     <a:srcRect l="10568" t="9468" r="7939" b="50766"/>
                     <a:stretch>
                       <a:fillRect/>
@@ -10246,7 +10454,7 @@
         <w:pStyle w:val="Heading3"/>
       </w:pPr>
       <w:bookmarkStart w:id="64" w:name="_Toc77140099"/>
-      <w:bookmarkStart w:id="65" w:name="_Toc147400795"/>
+      <w:bookmarkStart w:id="65" w:name="_Toc169493108"/>
       <w:r>
         <w:t>Alignment phase</w:t>
       </w:r>
@@ -10308,7 +10516,7 @@
       </w:pPr>
       <w:bookmarkStart w:id="66" w:name="_Ref54765704"/>
       <w:bookmarkStart w:id="67" w:name="_Toc77140100"/>
-      <w:bookmarkStart w:id="68" w:name="_Toc147400796"/>
+      <w:bookmarkStart w:id="68" w:name="_Toc169493109"/>
       <w:r>
         <w:t xml:space="preserve">Alignment </w:t>
       </w:r>
@@ -10371,7 +10579,7 @@
         </w:rPr>
         <w:pict>
           <v:shape id="_x0000_i1026" type="#_x0000_t75" style="width:162.4pt;height:34.4pt">
-            <v:imagedata r:id="rId21" r:pict="rId22" o:title=""/>
+            <v:imagedata r:id="rId22" r:pict="rId23" o:title=""/>
           </v:shape>
         </w:pict>
       </w:r>
@@ -10408,7 +10616,7 @@
         </w:rPr>
         <w:pict>
           <v:shape id="_x0000_i1027" type="#_x0000_t75" style="width:130.4pt;height:34.4pt">
-            <v:imagedata r:id="rId23" r:pict="rId24" o:title=""/>
+            <v:imagedata r:id="rId24" r:pict="rId25" o:title=""/>
           </v:shape>
         </w:pict>
       </w:r>
@@ -10445,7 +10653,7 @@
         </w:rPr>
         <w:pict>
           <v:shape id="_x0000_i1028" type="#_x0000_t75" style="width:123.2pt;height:32.8pt">
-            <v:imagedata r:id="rId25" r:pict="rId26" o:title=""/>
+            <v:imagedata r:id="rId26" r:pict="rId27" o:title=""/>
           </v:shape>
         </w:pict>
       </w:r>
@@ -10549,7 +10757,7 @@
       </w:pPr>
       <w:bookmarkStart w:id="69" w:name="_Ref35923081"/>
       <w:bookmarkStart w:id="70" w:name="_Toc77140101"/>
-      <w:bookmarkStart w:id="71" w:name="_Toc147400797"/>
+      <w:bookmarkStart w:id="71" w:name="_Toc169493110"/>
       <w:r>
         <w:t>Pharao usage</w:t>
       </w:r>
@@ -10562,7 +10770,7 @@
         <w:pStyle w:val="Heading2"/>
       </w:pPr>
       <w:bookmarkStart w:id="72" w:name="_Toc77140102"/>
-      <w:bookmarkStart w:id="73" w:name="_Toc147400798"/>
+      <w:bookmarkStart w:id="73" w:name="_Toc169493111"/>
       <w:r>
         <w:t>General</w:t>
       </w:r>
@@ -10761,7 +10969,7 @@
         <w:pStyle w:val="Heading2"/>
       </w:pPr>
       <w:bookmarkStart w:id="74" w:name="_Toc77140103"/>
-      <w:bookmarkStart w:id="75" w:name="_Toc147400799"/>
+      <w:bookmarkStart w:id="75" w:name="_Toc169493112"/>
       <w:r>
         <w:t>Input</w:t>
       </w:r>
@@ -11327,7 +11535,7 @@
         <w:pStyle w:val="Heading2"/>
       </w:pPr>
       <w:bookmarkStart w:id="76" w:name="_Toc77140104"/>
-      <w:bookmarkStart w:id="77" w:name="_Toc147400800"/>
+      <w:bookmarkStart w:id="77" w:name="_Toc169493113"/>
       <w:r>
         <w:t>Output</w:t>
       </w:r>
@@ -11974,7 +12182,7 @@
         <w:pStyle w:val="Heading2"/>
       </w:pPr>
       <w:bookmarkStart w:id="78" w:name="_Toc77140105"/>
-      <w:bookmarkStart w:id="79" w:name="_Toc147400801"/>
+      <w:bookmarkStart w:id="79" w:name="_Toc169493114"/>
       <w:r>
         <w:t>Options</w:t>
       </w:r>
@@ -12604,7 +12812,7 @@
       </w:pPr>
       <w:bookmarkStart w:id="80" w:name="_Ref36277214"/>
       <w:bookmarkStart w:id="81" w:name="_Toc77140106"/>
-      <w:bookmarkStart w:id="82" w:name="_Toc147400802"/>
+      <w:bookmarkStart w:id="82" w:name="_Toc169493115"/>
       <w:r>
         <w:t>Examples</w:t>
       </w:r>
@@ -12963,7 +13171,7 @@
       </w:pPr>
       <w:bookmarkStart w:id="83" w:name="_Ref35923090"/>
       <w:bookmarkStart w:id="84" w:name="_Toc77140107"/>
-      <w:bookmarkStart w:id="85" w:name="_Toc147400803"/>
+      <w:bookmarkStart w:id="85" w:name="_Toc169493116"/>
       <w:r>
         <w:t>Command-line summary</w:t>
       </w:r>
@@ -14886,7 +15094,7 @@
         <w:pStyle w:val="Heading1"/>
       </w:pPr>
       <w:bookmarkStart w:id="86" w:name="_Toc77140108"/>
-      <w:bookmarkStart w:id="87" w:name="_Toc147400804"/>
+      <w:bookmarkStart w:id="87" w:name="_Toc169493117"/>
       <w:r>
         <w:t>PyMOL i</w:t>
       </w:r>
@@ -15010,7 +15218,7 @@
                     </pic:cNvPicPr>
                   </pic:nvPicPr>
                   <pic:blipFill>
-                    <a:blip r:embed="rId27"/>
+                    <a:blip r:embed="rId28"/>
                     <a:srcRect/>
                     <a:stretch>
                       <a:fillRect/>
@@ -15044,7 +15252,7 @@
         <w:pStyle w:val="Heading2"/>
       </w:pPr>
       <w:bookmarkStart w:id="88" w:name="_Toc77140109"/>
-      <w:bookmarkStart w:id="89" w:name="_Toc147400805"/>
+      <w:bookmarkStart w:id="89" w:name="_Toc169493118"/>
       <w:r>
         <w:t>Installation</w:t>
       </w:r>
@@ -15178,7 +15386,7 @@
         <w:pStyle w:val="Heading2"/>
       </w:pPr>
       <w:bookmarkStart w:id="90" w:name="_Toc77140110"/>
-      <w:bookmarkStart w:id="91" w:name="_Toc147400806"/>
+      <w:bookmarkStart w:id="91" w:name="_Toc169493119"/>
       <w:r>
         <w:t>Usage</w:t>
       </w:r>
@@ -15546,7 +15754,7 @@
         <w:pStyle w:val="Heading1"/>
       </w:pPr>
       <w:bookmarkStart w:id="92" w:name="_Toc77140115"/>
-      <w:bookmarkStart w:id="93" w:name="_Toc147400807"/>
+      <w:bookmarkStart w:id="93" w:name="_Toc169493120"/>
       <w:r>
         <w:t>Revision</w:t>
       </w:r>
@@ -15566,7 +15774,7 @@
       <w:pPr>
         <w:pStyle w:val="Heading2"/>
       </w:pPr>
-      <w:bookmarkStart w:id="94" w:name="_Toc147400808"/>
+      <w:bookmarkStart w:id="94" w:name="_Toc169493121"/>
       <w:r>
         <w:t>Version 3.0</w:t>
       </w:r>
@@ -15576,7 +15784,7 @@
       <w:pPr>
         <w:pStyle w:val="Heading3"/>
       </w:pPr>
-      <w:bookmarkStart w:id="95" w:name="_Toc147400809"/>
+      <w:bookmarkStart w:id="95" w:name="_Toc169493122"/>
       <w:r>
         <w:t>Version 3.0.0</w:t>
       </w:r>
@@ -15600,7 +15808,7 @@
       <w:pPr>
         <w:pStyle w:val="Heading3"/>
       </w:pPr>
-      <w:bookmarkStart w:id="96" w:name="_Toc147400810"/>
+      <w:bookmarkStart w:id="96" w:name="_Toc169493123"/>
       <w:r>
         <w:t>Version 3.0.1</w:t>
       </w:r>
@@ -15635,10 +15843,11 @@
       <w:pPr>
         <w:pStyle w:val="Heading3"/>
       </w:pPr>
-      <w:bookmarkStart w:id="97" w:name="_Toc147400811"/>
+      <w:bookmarkStart w:id="97" w:name="_Toc169493124"/>
       <w:r>
         <w:t>Version 3.0.2</w:t>
       </w:r>
+      <w:bookmarkEnd w:id="97"/>
     </w:p>
     <w:p>
       <w:r>
@@ -15649,13 +15858,14 @@
       <w:pPr>
         <w:pStyle w:val="Heading3"/>
       </w:pPr>
+      <w:bookmarkStart w:id="98" w:name="_Toc169493125"/>
       <w:r>
         <w:t>Version 3.0.</w:t>
       </w:r>
-      <w:bookmarkEnd w:id="97"/>
       <w:r>
         <w:t>3</w:t>
       </w:r>
+      <w:bookmarkEnd w:id="98"/>
     </w:p>
     <w:p>
       <w:r>
@@ -15670,13 +15880,28 @@
     </w:p>
     <w:p>
       <w:pPr>
+        <w:pStyle w:val="Heading3"/>
+      </w:pPr>
+      <w:bookmarkStart w:id="99" w:name="_Toc169493126"/>
+      <w:r>
+        <w:t>Version 3.0.4</w:t>
+      </w:r>
+      <w:bookmarkEnd w:id="99"/>
+    </w:p>
+    <w:p>
+      <w:r>
+        <w:t>Added Pharao logo, updated copyright statements</w:t>
+      </w:r>
+    </w:p>
+    <w:p>
+      <w:pPr>
         <w:pStyle w:val="Heading2"/>
       </w:pPr>
-      <w:bookmarkStart w:id="98" w:name="_Toc147400812"/>
+      <w:bookmarkStart w:id="100" w:name="_Toc169493127"/>
       <w:r>
         <w:t>Version 1.0</w:t>
       </w:r>
-      <w:bookmarkEnd w:id="98"/>
+      <w:bookmarkEnd w:id="100"/>
     </w:p>
     <w:p>
       <w:r>
@@ -15687,11 +15912,11 @@
       <w:pPr>
         <w:pStyle w:val="Heading3"/>
       </w:pPr>
-      <w:bookmarkStart w:id="99" w:name="_Toc147400813"/>
+      <w:bookmarkStart w:id="101" w:name="_Toc169493128"/>
       <w:r>
         <w:t>Version 1.0.2</w:t>
       </w:r>
-      <w:bookmarkEnd w:id="99"/>
+      <w:bookmarkEnd w:id="101"/>
     </w:p>
     <w:p>
       <w:r>
@@ -15789,11 +16014,11 @@
       <w:pPr>
         <w:pStyle w:val="Heading3"/>
       </w:pPr>
-      <w:bookmarkStart w:id="100" w:name="_Toc147400814"/>
+      <w:bookmarkStart w:id="102" w:name="_Toc169493129"/>
       <w:r>
         <w:t>Version 1.0.3</w:t>
       </w:r>
-      <w:bookmarkEnd w:id="100"/>
+      <w:bookmarkEnd w:id="102"/>
     </w:p>
     <w:p>
       <w:r>
@@ -15825,11 +16050,11 @@
       <w:pPr>
         <w:pStyle w:val="Heading3"/>
       </w:pPr>
-      <w:bookmarkStart w:id="101" w:name="_Toc147400815"/>
+      <w:bookmarkStart w:id="103" w:name="_Toc169493130"/>
       <w:r>
         <w:t>Version 1.0.5</w:t>
       </w:r>
-      <w:bookmarkEnd w:id="101"/>
+      <w:bookmarkEnd w:id="103"/>
     </w:p>
     <w:p>
       <w:r>
@@ -15850,11 +16075,11 @@
       <w:pPr>
         <w:pStyle w:val="Heading3"/>
       </w:pPr>
-      <w:bookmarkStart w:id="102" w:name="_Toc147400816"/>
+      <w:bookmarkStart w:id="104" w:name="_Toc169493131"/>
       <w:r>
         <w:t>Version 1.0.7</w:t>
       </w:r>
-      <w:bookmarkEnd w:id="102"/>
+      <w:bookmarkEnd w:id="104"/>
     </w:p>
     <w:p>
       <w:r>
@@ -15874,7 +16099,7 @@
     <w:p>
       <w:pPr>
         <w:rPr>
-          <w:ins w:id="103" w:author="Gert Thijs" w:date="2007-04-19T16:13:00Z"/>
+          <w:ins w:id="105" w:author="Gert Thijs" w:date="2007-04-19T16:13:00Z"/>
         </w:rPr>
       </w:pPr>
       <w:r>
@@ -15909,11 +16134,11 @@
       <w:pPr>
         <w:pStyle w:val="Heading3"/>
       </w:pPr>
-      <w:bookmarkStart w:id="104" w:name="_Toc147400817"/>
+      <w:bookmarkStart w:id="106" w:name="_Toc169493132"/>
       <w:r>
         <w:t>Version 1.0.8</w:t>
       </w:r>
-      <w:bookmarkEnd w:id="104"/>
+      <w:bookmarkEnd w:id="106"/>
     </w:p>
     <w:p>
       <w:r>
@@ -15924,7 +16149,7 @@
     <w:sectPr>
       <w:pgSz w:w="11900" w:h="16840"/>
       <w:pgMar w:top="1304" w:right="1134" w:bottom="1418" w:left="1134" w:header="567" w:footer="680" w:gutter="567"/>
-      <w:printerSettings r:id="rId28"/>
+      <w:printerSettings r:id="rId29"/>
     </w:sectPr>
   </w:body>
 </w:document>
@@ -15938,7 +16163,13 @@
     </w:pPr>
     <w:r>
       <w:tab/>
-      <w:t>© 2005-2010 Silicos NV</w:t>
+      <w:t>© 2005-201</w:t>
+    </w:r>
+    <w:r>
+      <w:t>1</w:t>
+    </w:r>
+    <w:r>
+      <w:t xml:space="preserve"> Silicos NV</w:t>
     </w:r>
   </w:p>
 </w:ftr>
@@ -16103,7 +16334,7 @@
         <w:rPr>
           <w:noProof/>
         </w:rPr>
-        <w:t>24</w:t>
+        <w:t>22</w:t>
       </w:r>
     </w:fldSimple>
   </w:p>

</xml_diff>